<commit_message>
step1 a new database doesn't  work
</commit_message>
<xml_diff>
--- a/SUI Учет поставок.docx
+++ b/SUI Учет поставок.docx
@@ -349,15 +349,71 @@
     </w:p>
     <w:p>
       <w:r>
-        <w:t>Как менять первое меню</w:t>
+        <w:t>Как менять</w:t>
+      </w:r>
+      <w:r>
+        <w:t xml:space="preserve"> </w:t>
+      </w:r>
+      <w:r>
+        <w:t>Название</w:t>
+      </w:r>
+      <w:r>
+        <w:t xml:space="preserve"> перво</w:t>
+      </w:r>
+      <w:r>
+        <w:t>го</w:t>
+      </w:r>
+      <w:r>
+        <w:t xml:space="preserve"> меню</w:t>
+      </w:r>
+    </w:p>
+    <w:p>
+      <w:r>
+        <w:t xml:space="preserve">Где хранится данные БД при работе из </w:t>
+      </w:r>
+      <w:r>
+        <w:rPr>
+          <w:lang w:val="en-US"/>
+        </w:rPr>
+        <w:t>debug</w:t>
+      </w:r>
+      <w:r>
+        <w:t>_</w:t>
+      </w:r>
+      <w:r>
+        <w:rPr>
+          <w:lang w:val="en-US"/>
+        </w:rPr>
+        <w:t>handlers</w:t>
+      </w:r>
+      <w:r>
+        <w:t>.</w:t>
+      </w:r>
+      <w:proofErr w:type="spellStart"/>
+      <w:r>
+        <w:rPr>
+          <w:lang w:val="en-US"/>
+        </w:rPr>
+        <w:t>py</w:t>
+      </w:r>
+      <w:proofErr w:type="spellEnd"/>
+      <w:r>
+        <w:t>?</w:t>
+      </w:r>
+    </w:p>
+    <w:p>
+      <w:r>
+        <w:t>Как можно обратиться к данной БД из Редактора?</w:t>
       </w:r>
     </w:p>
     <w:p/>
+    <w:p/>
     <w:p>
       <w:pPr>
         <w:pStyle w:val="2"/>
       </w:pPr>
       <w:r>
+        <w:lastRenderedPageBreak/>
         <w:t>Главное меню приложения</w:t>
       </w:r>
     </w:p>
@@ -405,7 +461,6 @@
     </w:p>
     <w:p>
       <w:r>
-        <w:lastRenderedPageBreak/>
         <w:t xml:space="preserve">Отображается: </w:t>
       </w:r>
     </w:p>
@@ -430,7 +485,11 @@
         </w:numPr>
       </w:pPr>
       <w:r>
-        <w:t>Кнопка «Закупки»</w:t>
+        <w:t>Кнопка «</w:t>
+      </w:r>
+      <w:bookmarkStart w:id="0" w:name="_Hlk115779802"/>
+      <w:r>
+        <w:t>Закупки»</w:t>
       </w:r>
     </w:p>
     <w:p>
@@ -466,7 +525,11 @@
         </w:numPr>
       </w:pPr>
       <w:r>
-        <w:t>Кнопка «Товары»</w:t>
+        <w:t>Кнопка «Товары</w:t>
+      </w:r>
+      <w:bookmarkEnd w:id="0"/>
+      <w:r>
+        <w:t>»</w:t>
       </w:r>
     </w:p>
     <w:p>
@@ -667,6 +730,7 @@
         <w:pStyle w:val="2"/>
       </w:pPr>
       <w:r>
+        <w:lastRenderedPageBreak/>
         <w:t>1.1 Список документов закупки</w:t>
       </w:r>
     </w:p>
@@ -742,6 +806,133 @@
       </w:r>
     </w:p>
     <w:p>
+      <w:pPr>
+        <w:rPr>
+          <w:lang w:val="en-US"/>
+        </w:rPr>
+      </w:pPr>
+      <w:r>
+        <w:t>Обработчики</w:t>
+      </w:r>
+      <w:r>
+        <w:rPr>
+          <w:lang w:val="en-US"/>
+        </w:rPr>
+        <w:t xml:space="preserve"> </w:t>
+      </w:r>
+      <w:proofErr w:type="spellStart"/>
+      <w:r>
+        <w:t>ПриЗапуске</w:t>
+      </w:r>
+      <w:proofErr w:type="spellEnd"/>
+      <w:r>
+        <w:rPr>
+          <w:lang w:val="en-US"/>
+        </w:rPr>
+        <w:t xml:space="preserve"> / </w:t>
+      </w:r>
+      <w:proofErr w:type="gramStart"/>
+      <w:r>
+        <w:t>Ввода</w:t>
+      </w:r>
+      <w:r>
+        <w:rPr>
+          <w:lang w:val="en-US"/>
+        </w:rPr>
+        <w:t xml:space="preserve">  </w:t>
+      </w:r>
+      <w:r>
+        <w:rPr>
+          <w:lang w:val="en-US"/>
+        </w:rPr>
+        <w:t>_</w:t>
+      </w:r>
+      <w:proofErr w:type="spellStart"/>
+      <w:proofErr w:type="gramEnd"/>
+      <w:r>
+        <w:rPr>
+          <w:lang w:val="en-US"/>
+        </w:rPr>
+        <w:t>listbuy</w:t>
+      </w:r>
+      <w:r>
+        <w:rPr>
+          <w:lang w:val="en-US"/>
+        </w:rPr>
+        <w:t>_</w:t>
+      </w:r>
+      <w:r>
+        <w:rPr>
+          <w:lang w:val="en-US"/>
+        </w:rPr>
+        <w:t>on</w:t>
+      </w:r>
+      <w:r>
+        <w:rPr>
+          <w:lang w:val="en-US"/>
+        </w:rPr>
+        <w:t>_</w:t>
+      </w:r>
+      <w:r>
+        <w:rPr>
+          <w:lang w:val="en-US"/>
+        </w:rPr>
+        <w:t>start</w:t>
+      </w:r>
+      <w:proofErr w:type="spellEnd"/>
+      <w:r>
+        <w:rPr>
+          <w:lang w:val="en-US"/>
+        </w:rPr>
+        <w:t xml:space="preserve"> / </w:t>
+      </w:r>
+      <w:r>
+        <w:rPr>
+          <w:lang w:val="en-US"/>
+        </w:rPr>
+        <w:t>_</w:t>
+      </w:r>
+      <w:proofErr w:type="spellStart"/>
+      <w:r>
+        <w:rPr>
+          <w:lang w:val="en-US"/>
+        </w:rPr>
+        <w:t>listbuy</w:t>
+      </w:r>
+      <w:r>
+        <w:rPr>
+          <w:lang w:val="en-US"/>
+        </w:rPr>
+        <w:t>_</w:t>
+      </w:r>
+      <w:r>
+        <w:rPr>
+          <w:lang w:val="en-US"/>
+        </w:rPr>
+        <w:t>on</w:t>
+      </w:r>
+      <w:r>
+        <w:rPr>
+          <w:lang w:val="en-US"/>
+        </w:rPr>
+        <w:t>_</w:t>
+      </w:r>
+      <w:r>
+        <w:rPr>
+          <w:lang w:val="en-US"/>
+        </w:rPr>
+        <w:t>input</w:t>
+      </w:r>
+      <w:proofErr w:type="spellEnd"/>
+    </w:p>
+    <w:p>
+      <w:pPr>
+        <w:rPr>
+          <w:lang w:val="en-US"/>
+        </w:rPr>
+      </w:pPr>
+    </w:p>
+    <w:p>
       <w:r>
         <w:t>Доступные действия:</w:t>
       </w:r>
@@ -755,7 +946,6 @@
         </w:numPr>
       </w:pPr>
       <w:r>
-        <w:lastRenderedPageBreak/>
         <w:t>Если при открытии экрана список документов пуст – автоматически создается новый документ.</w:t>
       </w:r>
     </w:p>
@@ -788,6 +978,7 @@
         <w:pStyle w:val="2"/>
       </w:pPr>
       <w:r>
+        <w:lastRenderedPageBreak/>
         <w:t>1.1.1 Документ закупки</w:t>
       </w:r>
     </w:p>

</xml_diff>

<commit_message>
step2 a new window doesn't  work
</commit_message>
<xml_diff>
--- a/SUI Учет поставок.docx
+++ b/SUI Учет поставок.docx
@@ -1362,6 +1362,9 @@
         <w:lastRenderedPageBreak/>
         <w:t>4 Товары</w:t>
       </w:r>
+      <w:r>
+        <w:t xml:space="preserve"> (процесс)</w:t>
+      </w:r>
     </w:p>
     <w:p>
       <w:pPr>
@@ -1369,6 +1372,9 @@
       </w:pPr>
       <w:r>
         <w:t>4.1 Список товаров</w:t>
+      </w:r>
+      <w:r>
+        <w:t xml:space="preserve"> (экран)</w:t>
       </w:r>
     </w:p>
     <w:p>
@@ -1415,10 +1421,190 @@
     </w:p>
     <w:p>
       <w:pPr>
+        <w:rPr>
+          <w:lang w:val="en-US"/>
+        </w:rPr>
+      </w:pPr>
+      <w:r>
+        <w:t>Таблица</w:t>
+      </w:r>
+      <w:r>
+        <w:rPr>
+          <w:lang w:val="en-US"/>
+        </w:rPr>
+        <w:t xml:space="preserve"> @</w:t>
+      </w:r>
+      <w:r>
+        <w:rPr>
+          <w:lang w:val="en-US"/>
+        </w:rPr>
+        <w:t>tab</w:t>
+      </w:r>
+      <w:r>
+        <w:rPr>
+          <w:lang w:val="en-US"/>
+        </w:rPr>
+        <w:t>_</w:t>
+      </w:r>
+      <w:proofErr w:type="gramStart"/>
+      <w:r>
+        <w:rPr>
+          <w:lang w:val="en-US"/>
+        </w:rPr>
+        <w:t>product</w:t>
+      </w:r>
+      <w:r>
+        <w:rPr>
+          <w:lang w:val="en-US"/>
+        </w:rPr>
+        <w:t xml:space="preserve"> ;</w:t>
+      </w:r>
+      <w:proofErr w:type="gramEnd"/>
+      <w:r>
+        <w:rPr>
+          <w:lang w:val="en-US"/>
+        </w:rPr>
+        <w:t xml:space="preserve"> </w:t>
+      </w:r>
+      <w:proofErr w:type="spellStart"/>
+      <w:r>
+        <w:rPr>
+          <w:lang w:val="en-US"/>
+        </w:rPr>
+        <w:t>tab_product_click</w:t>
+      </w:r>
+      <w:proofErr w:type="spellEnd"/>
+    </w:p>
+    <w:p>
+      <w:pPr>
+        <w:rPr>
+          <w:lang w:val="en-US"/>
+        </w:rPr>
+      </w:pPr>
+      <w:r>
+        <w:t>Обработчики</w:t>
+      </w:r>
+      <w:r>
+        <w:rPr>
+          <w:lang w:val="en-US"/>
+        </w:rPr>
+        <w:t xml:space="preserve"> </w:t>
+      </w:r>
+      <w:proofErr w:type="spellStart"/>
+      <w:r>
+        <w:t>ПриЗапуске</w:t>
+      </w:r>
+      <w:proofErr w:type="spellEnd"/>
+      <w:r>
+        <w:rPr>
+          <w:lang w:val="en-US"/>
+        </w:rPr>
+        <w:t xml:space="preserve"> / </w:t>
+      </w:r>
+      <w:proofErr w:type="gramStart"/>
+      <w:r>
+        <w:t>Ввода</w:t>
+      </w:r>
+      <w:r>
+        <w:rPr>
+          <w:lang w:val="en-US"/>
+        </w:rPr>
+        <w:t xml:space="preserve">  _</w:t>
+      </w:r>
+      <w:proofErr w:type="spellStart"/>
+      <w:proofErr w:type="gramEnd"/>
+      <w:r>
+        <w:rPr>
+          <w:lang w:val="en-US"/>
+        </w:rPr>
+        <w:t>list</w:t>
+      </w:r>
+      <w:r>
+        <w:rPr>
+          <w:lang w:val="en-US"/>
+        </w:rPr>
+        <w:t>product</w:t>
+      </w:r>
+      <w:r>
+        <w:rPr>
+          <w:lang w:val="en-US"/>
+        </w:rPr>
+        <w:t>_</w:t>
+      </w:r>
+      <w:r>
+        <w:rPr>
+          <w:lang w:val="en-US"/>
+        </w:rPr>
+        <w:t>on</w:t>
+      </w:r>
+      <w:r>
+        <w:rPr>
+          <w:lang w:val="en-US"/>
+        </w:rPr>
+        <w:t>_</w:t>
+      </w:r>
+      <w:r>
+        <w:rPr>
+          <w:lang w:val="en-US"/>
+        </w:rPr>
+        <w:t>start</w:t>
+      </w:r>
+      <w:proofErr w:type="spellEnd"/>
+      <w:r>
+        <w:rPr>
+          <w:lang w:val="en-US"/>
+        </w:rPr>
+        <w:t xml:space="preserve"> / _</w:t>
+      </w:r>
+      <w:proofErr w:type="spellStart"/>
+      <w:r>
+        <w:rPr>
+          <w:lang w:val="en-US"/>
+        </w:rPr>
+        <w:t>listproduct</w:t>
+      </w:r>
+      <w:r>
+        <w:rPr>
+          <w:lang w:val="en-US"/>
+        </w:rPr>
+        <w:t>_</w:t>
+      </w:r>
+      <w:r>
+        <w:rPr>
+          <w:lang w:val="en-US"/>
+        </w:rPr>
+        <w:t>on</w:t>
+      </w:r>
+      <w:r>
+        <w:rPr>
+          <w:lang w:val="en-US"/>
+        </w:rPr>
+        <w:t>_</w:t>
+      </w:r>
+      <w:r>
+        <w:rPr>
+          <w:lang w:val="en-US"/>
+        </w:rPr>
+        <w:t>input</w:t>
+      </w:r>
+      <w:proofErr w:type="spellEnd"/>
+    </w:p>
+    <w:p>
+      <w:pPr>
+        <w:rPr>
+          <w:lang w:val="en-US"/>
+        </w:rPr>
+      </w:pPr>
+    </w:p>
+    <w:p>
+      <w:pPr>
         <w:pStyle w:val="2"/>
       </w:pPr>
       <w:r>
         <w:t xml:space="preserve">4.1.1 Карточка товара </w:t>
+      </w:r>
+      <w:r>
+        <w:t>(экран)</w:t>
       </w:r>
     </w:p>
     <w:p>
@@ -1464,9 +1650,464 @@
       </w:r>
     </w:p>
     <w:p>
-      <w:r>
-        <w:t xml:space="preserve">Для карточки товара отображается: </w:t>
-      </w:r>
+      <w:pPr>
+        <w:rPr>
+          <w:lang w:val="en-US"/>
+        </w:rPr>
+      </w:pPr>
+      <w:r>
+        <w:t>Для</w:t>
+      </w:r>
+      <w:r>
+        <w:rPr>
+          <w:lang w:val="en-US"/>
+        </w:rPr>
+        <w:t xml:space="preserve"> </w:t>
+      </w:r>
+      <w:r>
+        <w:t>карточки</w:t>
+      </w:r>
+      <w:r>
+        <w:rPr>
+          <w:lang w:val="en-US"/>
+        </w:rPr>
+        <w:t xml:space="preserve"> </w:t>
+      </w:r>
+      <w:r>
+        <w:t>товара</w:t>
+      </w:r>
+      <w:r>
+        <w:rPr>
+          <w:lang w:val="en-US"/>
+        </w:rPr>
+        <w:t xml:space="preserve"> </w:t>
+      </w:r>
+      <w:r>
+        <w:t>отображается</w:t>
+      </w:r>
+      <w:r>
+        <w:rPr>
+          <w:lang w:val="en-US"/>
+        </w:rPr>
+        <w:t xml:space="preserve">: </w:t>
+      </w:r>
+    </w:p>
+    <w:p>
+      <w:pPr>
+        <w:shd w:val="clear" w:color="auto" w:fill="2B2B2B"/>
+        <w:tabs>
+          <w:tab w:val="left" w:pos="916"/>
+          <w:tab w:val="left" w:pos="1832"/>
+          <w:tab w:val="left" w:pos="2748"/>
+          <w:tab w:val="left" w:pos="3664"/>
+          <w:tab w:val="left" w:pos="4580"/>
+          <w:tab w:val="left" w:pos="5496"/>
+          <w:tab w:val="left" w:pos="6412"/>
+          <w:tab w:val="left" w:pos="7328"/>
+          <w:tab w:val="left" w:pos="8244"/>
+          <w:tab w:val="left" w:pos="9160"/>
+          <w:tab w:val="left" w:pos="10076"/>
+          <w:tab w:val="left" w:pos="10992"/>
+          <w:tab w:val="left" w:pos="11908"/>
+          <w:tab w:val="left" w:pos="12824"/>
+          <w:tab w:val="left" w:pos="13740"/>
+          <w:tab w:val="left" w:pos="14656"/>
+        </w:tabs>
+        <w:spacing w:after="0" w:line="240" w:lineRule="auto"/>
+        <w:rPr>
+          <w:rFonts w:ascii="Courier New" w:eastAsia="Times New Roman" w:hAnsi="Courier New" w:cs="Courier New"/>
+          <w:color w:val="A9B7C6"/>
+          <w:sz w:val="20"/>
+          <w:szCs w:val="20"/>
+          <w:lang w:val="en-US" w:eastAsia="ru-RU"/>
+        </w:rPr>
+      </w:pPr>
+      <w:r>
+        <w:rPr>
+          <w:rFonts w:ascii="Courier New" w:eastAsia="Times New Roman" w:hAnsi="Courier New" w:cs="Courier New"/>
+          <w:color w:val="CC7832"/>
+          <w:sz w:val="20"/>
+          <w:szCs w:val="20"/>
+          <w:lang w:val="en-US" w:eastAsia="ru-RU"/>
+        </w:rPr>
+        <w:t xml:space="preserve">class </w:t>
+      </w:r>
+      <w:r>
+        <w:rPr>
+          <w:rFonts w:ascii="Courier New" w:eastAsia="Times New Roman" w:hAnsi="Courier New" w:cs="Courier New"/>
+          <w:color w:val="A9B7C6"/>
+          <w:sz w:val="20"/>
+          <w:szCs w:val="20"/>
+          <w:lang w:val="en-US" w:eastAsia="ru-RU"/>
+        </w:rPr>
+        <w:t>Product(</w:t>
+      </w:r>
+      <w:proofErr w:type="spellStart"/>
+      <w:proofErr w:type="gramStart"/>
+      <w:r>
+        <w:rPr>
+          <w:rFonts w:ascii="Courier New" w:eastAsia="Times New Roman" w:hAnsi="Courier New" w:cs="Courier New"/>
+          <w:color w:val="A9B7C6"/>
+          <w:sz w:val="20"/>
+          <w:szCs w:val="20"/>
+          <w:lang w:val="en-US" w:eastAsia="ru-RU"/>
+        </w:rPr>
+        <w:t>db.Entity</w:t>
+      </w:r>
+      <w:proofErr w:type="spellEnd"/>
+      <w:proofErr w:type="gramEnd"/>
+      <w:r>
+        <w:rPr>
+          <w:rFonts w:ascii="Courier New" w:eastAsia="Times New Roman" w:hAnsi="Courier New" w:cs="Courier New"/>
+          <w:color w:val="A9B7C6"/>
+          <w:sz w:val="20"/>
+          <w:szCs w:val="20"/>
+          <w:lang w:val="en-US" w:eastAsia="ru-RU"/>
+        </w:rPr>
+        <w:t>):</w:t>
+      </w:r>
+      <w:r>
+        <w:rPr>
+          <w:rFonts w:ascii="Courier New" w:eastAsia="Times New Roman" w:hAnsi="Courier New" w:cs="Courier New"/>
+          <w:color w:val="A9B7C6"/>
+          <w:sz w:val="20"/>
+          <w:szCs w:val="20"/>
+          <w:lang w:val="en-US" w:eastAsia="ru-RU"/>
+        </w:rPr>
+        <w:br/>
+        <w:t xml:space="preserve">    id = </w:t>
+      </w:r>
+      <w:proofErr w:type="spellStart"/>
+      <w:r>
+        <w:rPr>
+          <w:rFonts w:ascii="Courier New" w:eastAsia="Times New Roman" w:hAnsi="Courier New" w:cs="Courier New"/>
+          <w:color w:val="A9B7C6"/>
+          <w:sz w:val="20"/>
+          <w:szCs w:val="20"/>
+          <w:lang w:val="en-US" w:eastAsia="ru-RU"/>
+        </w:rPr>
+        <w:t>PrimaryKey</w:t>
+      </w:r>
+      <w:proofErr w:type="spellEnd"/>
+      <w:r>
+        <w:rPr>
+          <w:rFonts w:ascii="Courier New" w:eastAsia="Times New Roman" w:hAnsi="Courier New" w:cs="Courier New"/>
+          <w:color w:val="A9B7C6"/>
+          <w:sz w:val="20"/>
+          <w:szCs w:val="20"/>
+          <w:lang w:val="en-US" w:eastAsia="ru-RU"/>
+        </w:rPr>
+        <w:t>(</w:t>
+      </w:r>
+      <w:r>
+        <w:rPr>
+          <w:rFonts w:ascii="Courier New" w:eastAsia="Times New Roman" w:hAnsi="Courier New" w:cs="Courier New"/>
+          <w:color w:val="8888C6"/>
+          <w:sz w:val="20"/>
+          <w:szCs w:val="20"/>
+          <w:lang w:val="en-US" w:eastAsia="ru-RU"/>
+        </w:rPr>
+        <w:t>int</w:t>
+      </w:r>
+      <w:r>
+        <w:rPr>
+          <w:rFonts w:ascii="Courier New" w:eastAsia="Times New Roman" w:hAnsi="Courier New" w:cs="Courier New"/>
+          <w:color w:val="CC7832"/>
+          <w:sz w:val="20"/>
+          <w:szCs w:val="20"/>
+          <w:lang w:val="en-US" w:eastAsia="ru-RU"/>
+        </w:rPr>
+        <w:t xml:space="preserve">, </w:t>
+      </w:r>
+      <w:r>
+        <w:rPr>
+          <w:rFonts w:ascii="Courier New" w:eastAsia="Times New Roman" w:hAnsi="Courier New" w:cs="Courier New"/>
+          <w:color w:val="AA4926"/>
+          <w:sz w:val="20"/>
+          <w:szCs w:val="20"/>
+          <w:lang w:val="en-US" w:eastAsia="ru-RU"/>
+        </w:rPr>
+        <w:t>auto</w:t>
+      </w:r>
+      <w:r>
+        <w:rPr>
+          <w:rFonts w:ascii="Courier New" w:eastAsia="Times New Roman" w:hAnsi="Courier New" w:cs="Courier New"/>
+          <w:color w:val="A9B7C6"/>
+          <w:sz w:val="20"/>
+          <w:szCs w:val="20"/>
+          <w:lang w:val="en-US" w:eastAsia="ru-RU"/>
+        </w:rPr>
+        <w:t>=</w:t>
+      </w:r>
+      <w:r>
+        <w:rPr>
+          <w:rFonts w:ascii="Courier New" w:eastAsia="Times New Roman" w:hAnsi="Courier New" w:cs="Courier New"/>
+          <w:color w:val="CC7832"/>
+          <w:sz w:val="20"/>
+          <w:szCs w:val="20"/>
+          <w:lang w:val="en-US" w:eastAsia="ru-RU"/>
+        </w:rPr>
+        <w:t>True</w:t>
+      </w:r>
+      <w:r>
+        <w:rPr>
+          <w:rFonts w:ascii="Courier New" w:eastAsia="Times New Roman" w:hAnsi="Courier New" w:cs="Courier New"/>
+          <w:color w:val="A9B7C6"/>
+          <w:sz w:val="20"/>
+          <w:szCs w:val="20"/>
+          <w:lang w:val="en-US" w:eastAsia="ru-RU"/>
+        </w:rPr>
+        <w:t>)</w:t>
+      </w:r>
+      <w:r>
+        <w:rPr>
+          <w:rFonts w:ascii="Courier New" w:eastAsia="Times New Roman" w:hAnsi="Courier New" w:cs="Courier New"/>
+          <w:color w:val="A9B7C6"/>
+          <w:sz w:val="20"/>
+          <w:szCs w:val="20"/>
+          <w:lang w:val="en-US" w:eastAsia="ru-RU"/>
+        </w:rPr>
+        <w:br/>
+        <w:t xml:space="preserve">    </w:t>
+      </w:r>
+      <w:proofErr w:type="spellStart"/>
+      <w:r>
+        <w:rPr>
+          <w:rFonts w:ascii="Courier New" w:eastAsia="Times New Roman" w:hAnsi="Courier New" w:cs="Courier New"/>
+          <w:color w:val="A9B7C6"/>
+          <w:sz w:val="20"/>
+          <w:szCs w:val="20"/>
+          <w:lang w:val="en-US" w:eastAsia="ru-RU"/>
+        </w:rPr>
+        <w:t>Partnumber</w:t>
+      </w:r>
+      <w:proofErr w:type="spellEnd"/>
+      <w:r>
+        <w:rPr>
+          <w:rFonts w:ascii="Courier New" w:eastAsia="Times New Roman" w:hAnsi="Courier New" w:cs="Courier New"/>
+          <w:color w:val="A9B7C6"/>
+          <w:sz w:val="20"/>
+          <w:szCs w:val="20"/>
+          <w:lang w:val="en-US" w:eastAsia="ru-RU"/>
+        </w:rPr>
+        <w:t xml:space="preserve"> = Optional(</w:t>
+      </w:r>
+      <w:r>
+        <w:rPr>
+          <w:rFonts w:ascii="Courier New" w:eastAsia="Times New Roman" w:hAnsi="Courier New" w:cs="Courier New"/>
+          <w:color w:val="8888C6"/>
+          <w:sz w:val="20"/>
+          <w:szCs w:val="20"/>
+          <w:lang w:val="en-US" w:eastAsia="ru-RU"/>
+        </w:rPr>
+        <w:t>str</w:t>
+      </w:r>
+      <w:r>
+        <w:rPr>
+          <w:rFonts w:ascii="Courier New" w:eastAsia="Times New Roman" w:hAnsi="Courier New" w:cs="Courier New"/>
+          <w:color w:val="A9B7C6"/>
+          <w:sz w:val="20"/>
+          <w:szCs w:val="20"/>
+          <w:lang w:val="en-US" w:eastAsia="ru-RU"/>
+        </w:rPr>
+        <w:t>)</w:t>
+      </w:r>
+      <w:r>
+        <w:rPr>
+          <w:rFonts w:ascii="Courier New" w:eastAsia="Times New Roman" w:hAnsi="Courier New" w:cs="Courier New"/>
+          <w:color w:val="A9B7C6"/>
+          <w:sz w:val="20"/>
+          <w:szCs w:val="20"/>
+          <w:lang w:val="en-US" w:eastAsia="ru-RU"/>
+        </w:rPr>
+        <w:br/>
+        <w:t xml:space="preserve">    Measure = Optional(</w:t>
+      </w:r>
+      <w:r>
+        <w:rPr>
+          <w:rFonts w:ascii="Courier New" w:eastAsia="Times New Roman" w:hAnsi="Courier New" w:cs="Courier New"/>
+          <w:color w:val="8888C6"/>
+          <w:sz w:val="20"/>
+          <w:szCs w:val="20"/>
+          <w:lang w:val="en-US" w:eastAsia="ru-RU"/>
+        </w:rPr>
+        <w:t>str</w:t>
+      </w:r>
+      <w:r>
+        <w:rPr>
+          <w:rFonts w:ascii="Courier New" w:eastAsia="Times New Roman" w:hAnsi="Courier New" w:cs="Courier New"/>
+          <w:color w:val="A9B7C6"/>
+          <w:sz w:val="20"/>
+          <w:szCs w:val="20"/>
+          <w:lang w:val="en-US" w:eastAsia="ru-RU"/>
+        </w:rPr>
+        <w:t>)</w:t>
+      </w:r>
+      <w:r>
+        <w:rPr>
+          <w:rFonts w:ascii="Courier New" w:eastAsia="Times New Roman" w:hAnsi="Courier New" w:cs="Courier New"/>
+          <w:color w:val="A9B7C6"/>
+          <w:sz w:val="20"/>
+          <w:szCs w:val="20"/>
+          <w:lang w:val="en-US" w:eastAsia="ru-RU"/>
+        </w:rPr>
+        <w:br/>
+      </w:r>
+      <w:r>
+        <w:rPr>
+          <w:rFonts w:ascii="Courier New" w:eastAsia="Times New Roman" w:hAnsi="Courier New" w:cs="Courier New"/>
+          <w:color w:val="A9B7C6"/>
+          <w:sz w:val="20"/>
+          <w:szCs w:val="20"/>
+          <w:lang w:val="en-US" w:eastAsia="ru-RU"/>
+        </w:rPr>
+        <w:lastRenderedPageBreak/>
+        <w:t xml:space="preserve">    tags = Set(Tag)</w:t>
+      </w:r>
+      <w:r>
+        <w:rPr>
+          <w:rFonts w:ascii="Courier New" w:eastAsia="Times New Roman" w:hAnsi="Courier New" w:cs="Courier New"/>
+          <w:color w:val="A9B7C6"/>
+          <w:sz w:val="20"/>
+          <w:szCs w:val="20"/>
+          <w:lang w:val="en-US" w:eastAsia="ru-RU"/>
+        </w:rPr>
+        <w:br/>
+        <w:t xml:space="preserve">    </w:t>
+      </w:r>
+      <w:proofErr w:type="spellStart"/>
+      <w:r>
+        <w:rPr>
+          <w:rFonts w:ascii="Courier New" w:eastAsia="Times New Roman" w:hAnsi="Courier New" w:cs="Courier New"/>
+          <w:color w:val="A9B7C6"/>
+          <w:sz w:val="20"/>
+          <w:szCs w:val="20"/>
+          <w:lang w:val="en-US" w:eastAsia="ru-RU"/>
+        </w:rPr>
+        <w:t>list_products</w:t>
+      </w:r>
+      <w:proofErr w:type="spellEnd"/>
+      <w:r>
+        <w:rPr>
+          <w:rFonts w:ascii="Courier New" w:eastAsia="Times New Roman" w:hAnsi="Courier New" w:cs="Courier New"/>
+          <w:color w:val="A9B7C6"/>
+          <w:sz w:val="20"/>
+          <w:szCs w:val="20"/>
+          <w:lang w:val="en-US" w:eastAsia="ru-RU"/>
+        </w:rPr>
+        <w:t xml:space="preserve"> = Set(</w:t>
+      </w:r>
+      <w:r>
+        <w:rPr>
+          <w:rFonts w:ascii="Courier New" w:eastAsia="Times New Roman" w:hAnsi="Courier New" w:cs="Courier New"/>
+          <w:color w:val="6A8759"/>
+          <w:sz w:val="20"/>
+          <w:szCs w:val="20"/>
+          <w:lang w:val="en-US" w:eastAsia="ru-RU"/>
+        </w:rPr>
+        <w:t>'</w:t>
+      </w:r>
+      <w:proofErr w:type="spellStart"/>
+      <w:r>
+        <w:rPr>
+          <w:rFonts w:ascii="Courier New" w:eastAsia="Times New Roman" w:hAnsi="Courier New" w:cs="Courier New"/>
+          <w:color w:val="6A8759"/>
+          <w:sz w:val="20"/>
+          <w:szCs w:val="20"/>
+          <w:lang w:val="en-US" w:eastAsia="ru-RU"/>
+        </w:rPr>
+        <w:t>List_product</w:t>
+      </w:r>
+      <w:proofErr w:type="spellEnd"/>
+      <w:r>
+        <w:rPr>
+          <w:rFonts w:ascii="Courier New" w:eastAsia="Times New Roman" w:hAnsi="Courier New" w:cs="Courier New"/>
+          <w:color w:val="6A8759"/>
+          <w:sz w:val="20"/>
+          <w:szCs w:val="20"/>
+          <w:lang w:val="en-US" w:eastAsia="ru-RU"/>
+        </w:rPr>
+        <w:t>'</w:t>
+      </w:r>
+      <w:r>
+        <w:rPr>
+          <w:rFonts w:ascii="Courier New" w:eastAsia="Times New Roman" w:hAnsi="Courier New" w:cs="Courier New"/>
+          <w:color w:val="A9B7C6"/>
+          <w:sz w:val="20"/>
+          <w:szCs w:val="20"/>
+          <w:lang w:val="en-US" w:eastAsia="ru-RU"/>
+        </w:rPr>
+        <w:t>)</w:t>
+      </w:r>
+      <w:r>
+        <w:rPr>
+          <w:rFonts w:ascii="Courier New" w:eastAsia="Times New Roman" w:hAnsi="Courier New" w:cs="Courier New"/>
+          <w:color w:val="A9B7C6"/>
+          <w:sz w:val="20"/>
+          <w:szCs w:val="20"/>
+          <w:lang w:val="en-US" w:eastAsia="ru-RU"/>
+        </w:rPr>
+        <w:br/>
+        <w:t xml:space="preserve">    incomes = Set(</w:t>
+      </w:r>
+      <w:r>
+        <w:rPr>
+          <w:rFonts w:ascii="Courier New" w:eastAsia="Times New Roman" w:hAnsi="Courier New" w:cs="Courier New"/>
+          <w:color w:val="6A8759"/>
+          <w:sz w:val="20"/>
+          <w:szCs w:val="20"/>
+          <w:lang w:val="en-US" w:eastAsia="ru-RU"/>
+        </w:rPr>
+        <w:t>'Income'</w:t>
+      </w:r>
+      <w:r>
+        <w:rPr>
+          <w:rFonts w:ascii="Courier New" w:eastAsia="Times New Roman" w:hAnsi="Courier New" w:cs="Courier New"/>
+          <w:color w:val="A9B7C6"/>
+          <w:sz w:val="20"/>
+          <w:szCs w:val="20"/>
+          <w:lang w:val="en-US" w:eastAsia="ru-RU"/>
+        </w:rPr>
+        <w:t>)</w:t>
+      </w:r>
+      <w:r>
+        <w:rPr>
+          <w:rFonts w:ascii="Courier New" w:eastAsia="Times New Roman" w:hAnsi="Courier New" w:cs="Courier New"/>
+          <w:color w:val="A9B7C6"/>
+          <w:sz w:val="20"/>
+          <w:szCs w:val="20"/>
+          <w:lang w:val="en-US" w:eastAsia="ru-RU"/>
+        </w:rPr>
+        <w:br/>
+        <w:t xml:space="preserve">    buys = Set(</w:t>
+      </w:r>
+      <w:r>
+        <w:rPr>
+          <w:rFonts w:ascii="Courier New" w:eastAsia="Times New Roman" w:hAnsi="Courier New" w:cs="Courier New"/>
+          <w:color w:val="6A8759"/>
+          <w:sz w:val="20"/>
+          <w:szCs w:val="20"/>
+          <w:lang w:val="en-US" w:eastAsia="ru-RU"/>
+        </w:rPr>
+        <w:t>'Buy'</w:t>
+      </w:r>
+      <w:r>
+        <w:rPr>
+          <w:rFonts w:ascii="Courier New" w:eastAsia="Times New Roman" w:hAnsi="Courier New" w:cs="Courier New"/>
+          <w:color w:val="A9B7C6"/>
+          <w:sz w:val="20"/>
+          <w:szCs w:val="20"/>
+          <w:lang w:val="en-US" w:eastAsia="ru-RU"/>
+        </w:rPr>
+        <w:t>)</w:t>
+      </w:r>
+    </w:p>
+    <w:p>
+      <w:pPr>
+        <w:rPr>
+          <w:lang w:val="en-US"/>
+        </w:rPr>
+      </w:pPr>
     </w:p>
     <w:p>
       <w:pPr>
@@ -1477,13 +2118,14 @@
         </w:numPr>
       </w:pPr>
       <w:r>
-        <w:t xml:space="preserve">Название </w:t>
-      </w:r>
-      <w:proofErr w:type="spellStart"/>
-      <w:r>
-        <w:t>твоара</w:t>
-      </w:r>
-      <w:proofErr w:type="spellEnd"/>
+        <w:t>Название т</w:t>
+      </w:r>
+      <w:r>
+        <w:t>ов</w:t>
+      </w:r>
+      <w:r>
+        <w:t>ара</w:t>
+      </w:r>
     </w:p>
     <w:p>
       <w:pPr>
@@ -1567,7 +2209,6 @@
         </w:numPr>
       </w:pPr>
       <w:r>
-        <w:lastRenderedPageBreak/>
         <w:t xml:space="preserve">Нажать на поле ввода Артикула – переход к вводу артикула. </w:t>
       </w:r>
     </w:p>
@@ -3437,6 +4078,56 @@
       <w:shd w:val="clear" w:color="auto" w:fill="E1DFDD"/>
     </w:rPr>
   </w:style>
+  <w:style w:type="paragraph" w:styleId="HTML">
+    <w:name w:val="HTML Preformatted"/>
+    <w:basedOn w:val="a"/>
+    <w:link w:val="HTML0"/>
+    <w:uiPriority w:val="99"/>
+    <w:semiHidden/>
+    <w:unhideWhenUsed/>
+    <w:rsid w:val="00133B5B"/>
+    <w:pPr>
+      <w:tabs>
+        <w:tab w:val="left" w:pos="916"/>
+        <w:tab w:val="left" w:pos="1832"/>
+        <w:tab w:val="left" w:pos="2748"/>
+        <w:tab w:val="left" w:pos="3664"/>
+        <w:tab w:val="left" w:pos="4580"/>
+        <w:tab w:val="left" w:pos="5496"/>
+        <w:tab w:val="left" w:pos="6412"/>
+        <w:tab w:val="left" w:pos="7328"/>
+        <w:tab w:val="left" w:pos="8244"/>
+        <w:tab w:val="left" w:pos="9160"/>
+        <w:tab w:val="left" w:pos="10076"/>
+        <w:tab w:val="left" w:pos="10992"/>
+        <w:tab w:val="left" w:pos="11908"/>
+        <w:tab w:val="left" w:pos="12824"/>
+        <w:tab w:val="left" w:pos="13740"/>
+        <w:tab w:val="left" w:pos="14656"/>
+      </w:tabs>
+      <w:spacing w:after="0" w:line="240" w:lineRule="auto"/>
+    </w:pPr>
+    <w:rPr>
+      <w:rFonts w:ascii="Courier New" w:eastAsia="Times New Roman" w:hAnsi="Courier New" w:cs="Courier New"/>
+      <w:sz w:val="20"/>
+      <w:szCs w:val="20"/>
+      <w:lang w:eastAsia="ru-RU"/>
+    </w:rPr>
+  </w:style>
+  <w:style w:type="character" w:customStyle="1" w:styleId="HTML0">
+    <w:name w:val="Стандартный HTML Знак"/>
+    <w:basedOn w:val="a0"/>
+    <w:link w:val="HTML"/>
+    <w:uiPriority w:val="99"/>
+    <w:semiHidden/>
+    <w:rsid w:val="00133B5B"/>
+    <w:rPr>
+      <w:rFonts w:ascii="Courier New" w:eastAsia="Times New Roman" w:hAnsi="Courier New" w:cs="Courier New"/>
+      <w:sz w:val="20"/>
+      <w:szCs w:val="20"/>
+      <w:lang w:eastAsia="ru-RU"/>
+    </w:rPr>
+  </w:style>
 </w:styles>
 </file>
 

</xml_diff>

<commit_message>
step3 the windows List-product, New-product is working
</commit_message>
<xml_diff>
--- a/SUI Учет поставок.docx
+++ b/SUI Учет поставок.docx
@@ -102,7 +102,6 @@
         <w:t xml:space="preserve"> c </w:t>
       </w:r>
       <w:proofErr w:type="spellStart"/>
-      <w:proofErr w:type="gramStart"/>
       <w:r>
         <w:rPr>
           <w:rFonts w:ascii="Arial" w:hAnsi="Arial" w:cs="Arial"/>
@@ -122,18 +121,7 @@
           <w:szCs w:val="21"/>
           <w:shd w:val="clear" w:color="auto" w:fill="EDEFF0"/>
         </w:rPr>
-        <w:t xml:space="preserve"> API </w:t>
-      </w:r>
-      <w:proofErr w:type="gramEnd"/>
-      <w:r>
-        <w:rPr>
-          <w:rFonts w:ascii="Arial" w:hAnsi="Arial" w:cs="Arial"/>
-          <w:color w:val="303233"/>
-          <w:sz w:val="21"/>
-          <w:szCs w:val="21"/>
-          <w:shd w:val="clear" w:color="auto" w:fill="EDEFF0"/>
-        </w:rPr>
-        <w:t xml:space="preserve">Предлагаем ознакомиться с тестовым заданием, если готовы его выполнить, пожалуйста напишите об этом, так как на исполнение дается от 2-4 дней. Тестовое задание: </w:t>
+        <w:t xml:space="preserve"> API Предлагаем ознакомиться с тестовым заданием, если готовы его выполнить, пожалуйста напишите об этом, так как на исполнение дается от 2-4 дней. Тестовое задание: </w:t>
       </w:r>
       <w:hyperlink r:id="rId5" w:tgtFrame="_blank" w:history="1">
         <w:r>
@@ -831,7 +819,6 @@
         </w:rPr>
         <w:t xml:space="preserve"> / </w:t>
       </w:r>
-      <w:proofErr w:type="gramStart"/>
       <w:r>
         <w:t>Ввода</w:t>
       </w:r>
@@ -848,7 +835,6 @@
         <w:t>_</w:t>
       </w:r>
       <w:proofErr w:type="spellStart"/>
-      <w:proofErr w:type="gramEnd"/>
       <w:r>
         <w:rPr>
           <w:lang w:val="en-US"/>
@@ -1378,6 +1364,11 @@
       </w:r>
     </w:p>
     <w:p>
+      <w:pPr>
+        <w:rPr>
+          <w:lang w:val="en-US"/>
+        </w:rPr>
+      </w:pPr>
       <w:r>
         <w:rPr>
           <w:noProof/>
@@ -1418,6 +1409,19 @@
           </wp:inline>
         </w:drawing>
       </w:r>
+      <w:r>
+        <w:rPr>
+          <w:lang w:val="en-US"/>
+        </w:rPr>
+        <w:t xml:space="preserve"> </w:t>
+      </w:r>
+      <w:r>
+        <w:rPr>
+          <w:highlight w:val="lightGray"/>
+          <w:lang w:val="en-US"/>
+        </w:rPr>
+        <w:t>List-product</w:t>
+      </w:r>
     </w:p>
     <w:p>
       <w:pPr>
@@ -1446,7 +1450,6 @@
         </w:rPr>
         <w:t>_</w:t>
       </w:r>
-      <w:proofErr w:type="gramStart"/>
       <w:r>
         <w:rPr>
           <w:lang w:val="en-US"/>
@@ -1459,7 +1462,6 @@
         </w:rPr>
         <w:t xml:space="preserve"> ;</w:t>
       </w:r>
-      <w:proofErr w:type="gramEnd"/>
       <w:r>
         <w:rPr>
           <w:lang w:val="en-US"/>
@@ -1501,7 +1503,6 @@
         </w:rPr>
         <w:t xml:space="preserve"> / </w:t>
       </w:r>
-      <w:proofErr w:type="gramStart"/>
       <w:r>
         <w:t>Ввода</w:t>
       </w:r>
@@ -1512,7 +1513,6 @@
         <w:t xml:space="preserve">  _</w:t>
       </w:r>
       <w:proofErr w:type="spellStart"/>
-      <w:proofErr w:type="gramEnd"/>
       <w:r>
         <w:rPr>
           <w:lang w:val="en-US"/>
@@ -1694,85 +1694,47 @@
     </w:p>
     <w:p>
       <w:pPr>
+        <w:pStyle w:val="HTML"/>
         <w:shd w:val="clear" w:color="auto" w:fill="2B2B2B"/>
-        <w:tabs>
-          <w:tab w:val="left" w:pos="916"/>
-          <w:tab w:val="left" w:pos="1832"/>
-          <w:tab w:val="left" w:pos="2748"/>
-          <w:tab w:val="left" w:pos="3664"/>
-          <w:tab w:val="left" w:pos="4580"/>
-          <w:tab w:val="left" w:pos="5496"/>
-          <w:tab w:val="left" w:pos="6412"/>
-          <w:tab w:val="left" w:pos="7328"/>
-          <w:tab w:val="left" w:pos="8244"/>
-          <w:tab w:val="left" w:pos="9160"/>
-          <w:tab w:val="left" w:pos="10076"/>
-          <w:tab w:val="left" w:pos="10992"/>
-          <w:tab w:val="left" w:pos="11908"/>
-          <w:tab w:val="left" w:pos="12824"/>
-          <w:tab w:val="left" w:pos="13740"/>
-          <w:tab w:val="left" w:pos="14656"/>
-        </w:tabs>
-        <w:spacing w:after="0" w:line="240" w:lineRule="auto"/>
-        <w:rPr>
-          <w:rFonts w:ascii="Courier New" w:eastAsia="Times New Roman" w:hAnsi="Courier New" w:cs="Courier New"/>
+        <w:rPr>
           <w:color w:val="A9B7C6"/>
-          <w:sz w:val="20"/>
-          <w:szCs w:val="20"/>
-          <w:lang w:val="en-US" w:eastAsia="ru-RU"/>
-        </w:rPr>
-      </w:pPr>
-      <w:r>
-        <w:rPr>
-          <w:rFonts w:ascii="Courier New" w:eastAsia="Times New Roman" w:hAnsi="Courier New" w:cs="Courier New"/>
+          <w:lang w:val="en-US"/>
+        </w:rPr>
+      </w:pPr>
+      <w:r>
+        <w:rPr>
           <w:color w:val="CC7832"/>
-          <w:sz w:val="20"/>
-          <w:szCs w:val="20"/>
-          <w:lang w:val="en-US" w:eastAsia="ru-RU"/>
+          <w:lang w:val="en-US"/>
         </w:rPr>
         <w:t xml:space="preserve">class </w:t>
       </w:r>
       <w:r>
         <w:rPr>
-          <w:rFonts w:ascii="Courier New" w:eastAsia="Times New Roman" w:hAnsi="Courier New" w:cs="Courier New"/>
           <w:color w:val="A9B7C6"/>
-          <w:sz w:val="20"/>
-          <w:szCs w:val="20"/>
-          <w:lang w:val="en-US" w:eastAsia="ru-RU"/>
+          <w:lang w:val="en-US"/>
         </w:rPr>
         <w:t>Product(</w:t>
       </w:r>
       <w:proofErr w:type="spellStart"/>
-      <w:proofErr w:type="gramStart"/>
-      <w:r>
-        <w:rPr>
-          <w:rFonts w:ascii="Courier New" w:eastAsia="Times New Roman" w:hAnsi="Courier New" w:cs="Courier New"/>
+      <w:r>
+        <w:rPr>
           <w:color w:val="A9B7C6"/>
-          <w:sz w:val="20"/>
-          <w:szCs w:val="20"/>
-          <w:lang w:val="en-US" w:eastAsia="ru-RU"/>
+          <w:lang w:val="en-US"/>
         </w:rPr>
         <w:t>db.Entity</w:t>
       </w:r>
       <w:proofErr w:type="spellEnd"/>
-      <w:proofErr w:type="gramEnd"/>
-      <w:r>
-        <w:rPr>
-          <w:rFonts w:ascii="Courier New" w:eastAsia="Times New Roman" w:hAnsi="Courier New" w:cs="Courier New"/>
+      <w:r>
+        <w:rPr>
           <w:color w:val="A9B7C6"/>
-          <w:sz w:val="20"/>
-          <w:szCs w:val="20"/>
-          <w:lang w:val="en-US" w:eastAsia="ru-RU"/>
+          <w:lang w:val="en-US"/>
         </w:rPr>
         <w:t>):</w:t>
       </w:r>
       <w:r>
         <w:rPr>
-          <w:rFonts w:ascii="Courier New" w:eastAsia="Times New Roman" w:hAnsi="Courier New" w:cs="Courier New"/>
           <w:color w:val="A9B7C6"/>
-          <w:sz w:val="20"/>
-          <w:szCs w:val="20"/>
-          <w:lang w:val="en-US" w:eastAsia="ru-RU"/>
+          <w:lang w:val="en-US"/>
         </w:rPr>
         <w:br/>
         <w:t xml:space="preserve">    id = </w:t>
@@ -1780,92 +1742,154 @@
       <w:proofErr w:type="spellStart"/>
       <w:r>
         <w:rPr>
-          <w:rFonts w:ascii="Courier New" w:eastAsia="Times New Roman" w:hAnsi="Courier New" w:cs="Courier New"/>
           <w:color w:val="A9B7C6"/>
-          <w:sz w:val="20"/>
-          <w:szCs w:val="20"/>
-          <w:lang w:val="en-US" w:eastAsia="ru-RU"/>
+          <w:lang w:val="en-US"/>
         </w:rPr>
         <w:t>PrimaryKey</w:t>
       </w:r>
       <w:proofErr w:type="spellEnd"/>
       <w:r>
         <w:rPr>
-          <w:rFonts w:ascii="Courier New" w:eastAsia="Times New Roman" w:hAnsi="Courier New" w:cs="Courier New"/>
           <w:color w:val="A9B7C6"/>
-          <w:sz w:val="20"/>
-          <w:szCs w:val="20"/>
-          <w:lang w:val="en-US" w:eastAsia="ru-RU"/>
+          <w:lang w:val="en-US"/>
         </w:rPr>
         <w:t>(</w:t>
       </w:r>
       <w:r>
         <w:rPr>
-          <w:rFonts w:ascii="Courier New" w:eastAsia="Times New Roman" w:hAnsi="Courier New" w:cs="Courier New"/>
           <w:color w:val="8888C6"/>
-          <w:sz w:val="20"/>
-          <w:szCs w:val="20"/>
-          <w:lang w:val="en-US" w:eastAsia="ru-RU"/>
+          <w:lang w:val="en-US"/>
         </w:rPr>
         <w:t>int</w:t>
       </w:r>
       <w:r>
         <w:rPr>
-          <w:rFonts w:ascii="Courier New" w:eastAsia="Times New Roman" w:hAnsi="Courier New" w:cs="Courier New"/>
           <w:color w:val="CC7832"/>
-          <w:sz w:val="20"/>
-          <w:szCs w:val="20"/>
-          <w:lang w:val="en-US" w:eastAsia="ru-RU"/>
+          <w:lang w:val="en-US"/>
         </w:rPr>
         <w:t xml:space="preserve">, </w:t>
       </w:r>
       <w:r>
         <w:rPr>
-          <w:rFonts w:ascii="Courier New" w:eastAsia="Times New Roman" w:hAnsi="Courier New" w:cs="Courier New"/>
           <w:color w:val="AA4926"/>
-          <w:sz w:val="20"/>
-          <w:szCs w:val="20"/>
-          <w:lang w:val="en-US" w:eastAsia="ru-RU"/>
+          <w:lang w:val="en-US"/>
         </w:rPr>
         <w:t>auto</w:t>
       </w:r>
       <w:r>
         <w:rPr>
-          <w:rFonts w:ascii="Courier New" w:eastAsia="Times New Roman" w:hAnsi="Courier New" w:cs="Courier New"/>
           <w:color w:val="A9B7C6"/>
-          <w:sz w:val="20"/>
-          <w:szCs w:val="20"/>
-          <w:lang w:val="en-US" w:eastAsia="ru-RU"/>
+          <w:lang w:val="en-US"/>
         </w:rPr>
         <w:t>=</w:t>
       </w:r>
       <w:r>
         <w:rPr>
-          <w:rFonts w:ascii="Courier New" w:eastAsia="Times New Roman" w:hAnsi="Courier New" w:cs="Courier New"/>
           <w:color w:val="CC7832"/>
-          <w:sz w:val="20"/>
-          <w:szCs w:val="20"/>
-          <w:lang w:val="en-US" w:eastAsia="ru-RU"/>
+          <w:lang w:val="en-US"/>
         </w:rPr>
         <w:t>True</w:t>
       </w:r>
       <w:r>
         <w:rPr>
-          <w:rFonts w:ascii="Courier New" w:eastAsia="Times New Roman" w:hAnsi="Courier New" w:cs="Courier New"/>
           <w:color w:val="A9B7C6"/>
-          <w:sz w:val="20"/>
-          <w:szCs w:val="20"/>
-          <w:lang w:val="en-US" w:eastAsia="ru-RU"/>
+          <w:lang w:val="en-US"/>
         </w:rPr>
         <w:t>)</w:t>
       </w:r>
       <w:r>
         <w:rPr>
-          <w:rFonts w:ascii="Courier New" w:eastAsia="Times New Roman" w:hAnsi="Courier New" w:cs="Courier New"/>
           <w:color w:val="A9B7C6"/>
-          <w:sz w:val="20"/>
-          <w:szCs w:val="20"/>
-          <w:lang w:val="en-US" w:eastAsia="ru-RU"/>
+          <w:lang w:val="en-US"/>
+        </w:rPr>
+        <w:br/>
+        <w:t xml:space="preserve">   </w:t>
+      </w:r>
+      <w:r>
+        <w:rPr>
+          <w:color w:val="A9B7C6"/>
+          <w:lang w:val="en-US"/>
+        </w:rPr>
+        <w:t xml:space="preserve"> </w:t>
+      </w:r>
+      <w:proofErr w:type="spellStart"/>
+      <w:r>
+        <w:rPr>
+          <w:color w:val="A9B7C6"/>
+          <w:lang w:val="en-US"/>
+        </w:rPr>
+        <w:t>Partnumber</w:t>
+      </w:r>
+      <w:proofErr w:type="spellEnd"/>
+      <w:r>
+        <w:rPr>
+          <w:color w:val="A9B7C6"/>
+          <w:lang w:val="en-US"/>
+        </w:rPr>
+        <w:t xml:space="preserve"> </w:t>
+      </w:r>
+      <w:r>
+        <w:rPr>
+          <w:color w:val="A9B7C6"/>
+          <w:lang w:val="en-US"/>
+        </w:rPr>
+        <w:t>= Optional(</w:t>
+      </w:r>
+      <w:r>
+        <w:rPr>
+          <w:color w:val="8888C6"/>
+          <w:lang w:val="en-US"/>
+        </w:rPr>
+        <w:t>str</w:t>
+      </w:r>
+      <w:r>
+        <w:rPr>
+          <w:color w:val="A9B7C6"/>
+          <w:lang w:val="en-US"/>
+        </w:rPr>
+        <w:t>)</w:t>
+      </w:r>
+      <w:r>
+        <w:rPr>
+          <w:color w:val="A9B7C6"/>
+          <w:lang w:val="en-US"/>
+        </w:rPr>
+        <w:br/>
+        <w:t xml:space="preserve">    Measure = Optional(</w:t>
+      </w:r>
+      <w:r>
+        <w:rPr>
+          <w:color w:val="8888C6"/>
+          <w:lang w:val="en-US"/>
+        </w:rPr>
+        <w:t>str</w:t>
+      </w:r>
+      <w:r>
+        <w:rPr>
+          <w:color w:val="A9B7C6"/>
+          <w:lang w:val="en-US"/>
+        </w:rPr>
+        <w:t>)</w:t>
+      </w:r>
+      <w:r>
+        <w:rPr>
+          <w:color w:val="A9B7C6"/>
+          <w:lang w:val="en-US"/>
+        </w:rPr>
+        <w:br/>
+      </w:r>
+      <w:r>
+        <w:rPr>
+          <w:color w:val="A9B7C6"/>
+          <w:lang w:val="en-US"/>
+        </w:rPr>
+        <w:lastRenderedPageBreak/>
+        <w:t xml:space="preserve">    tags = Set(Tag)</w:t>
+      </w:r>
+      <w:r>
+        <w:rPr>
+          <w:color w:val="A9B7C6"/>
+          <w:lang w:val="en-US"/>
         </w:rPr>
         <w:br/>
         <w:t xml:space="preserve">    </w:t>
@@ -1873,231 +1897,90 @@
       <w:proofErr w:type="spellStart"/>
       <w:r>
         <w:rPr>
-          <w:rFonts w:ascii="Courier New" w:eastAsia="Times New Roman" w:hAnsi="Courier New" w:cs="Courier New"/>
           <w:color w:val="A9B7C6"/>
-          <w:sz w:val="20"/>
-          <w:szCs w:val="20"/>
-          <w:lang w:val="en-US" w:eastAsia="ru-RU"/>
-        </w:rPr>
-        <w:t>Partnumber</w:t>
+          <w:lang w:val="en-US"/>
+        </w:rPr>
+        <w:t>list_products</w:t>
       </w:r>
       <w:proofErr w:type="spellEnd"/>
       <w:r>
         <w:rPr>
-          <w:rFonts w:ascii="Courier New" w:eastAsia="Times New Roman" w:hAnsi="Courier New" w:cs="Courier New"/>
           <w:color w:val="A9B7C6"/>
-          <w:sz w:val="20"/>
-          <w:szCs w:val="20"/>
-          <w:lang w:val="en-US" w:eastAsia="ru-RU"/>
-        </w:rPr>
-        <w:t xml:space="preserve"> = Optional(</w:t>
-      </w:r>
-      <w:r>
-        <w:rPr>
-          <w:rFonts w:ascii="Courier New" w:eastAsia="Times New Roman" w:hAnsi="Courier New" w:cs="Courier New"/>
-          <w:color w:val="8888C6"/>
-          <w:sz w:val="20"/>
-          <w:szCs w:val="20"/>
-          <w:lang w:val="en-US" w:eastAsia="ru-RU"/>
-        </w:rPr>
-        <w:t>str</w:t>
-      </w:r>
-      <w:r>
-        <w:rPr>
-          <w:rFonts w:ascii="Courier New" w:eastAsia="Times New Roman" w:hAnsi="Courier New" w:cs="Courier New"/>
+          <w:lang w:val="en-US"/>
+        </w:rPr>
+        <w:t xml:space="preserve"> = Set(</w:t>
+      </w:r>
+      <w:r>
+        <w:rPr>
+          <w:color w:val="6A8759"/>
+          <w:lang w:val="en-US"/>
+        </w:rPr>
+        <w:t>'</w:t>
+      </w:r>
+      <w:proofErr w:type="spellStart"/>
+      <w:r>
+        <w:rPr>
+          <w:color w:val="6A8759"/>
+          <w:lang w:val="en-US"/>
+        </w:rPr>
+        <w:t>List_product</w:t>
+      </w:r>
+      <w:proofErr w:type="spellEnd"/>
+      <w:r>
+        <w:rPr>
+          <w:color w:val="6A8759"/>
+          <w:lang w:val="en-US"/>
+        </w:rPr>
+        <w:t>'</w:t>
+      </w:r>
+      <w:r>
+        <w:rPr>
           <w:color w:val="A9B7C6"/>
-          <w:sz w:val="20"/>
-          <w:szCs w:val="20"/>
-          <w:lang w:val="en-US" w:eastAsia="ru-RU"/>
+          <w:lang w:val="en-US"/>
         </w:rPr>
         <w:t>)</w:t>
       </w:r>
       <w:r>
         <w:rPr>
-          <w:rFonts w:ascii="Courier New" w:eastAsia="Times New Roman" w:hAnsi="Courier New" w:cs="Courier New"/>
           <w:color w:val="A9B7C6"/>
-          <w:sz w:val="20"/>
-          <w:szCs w:val="20"/>
-          <w:lang w:val="en-US" w:eastAsia="ru-RU"/>
-        </w:rPr>
-        <w:br/>
-        <w:t xml:space="preserve">    Measure = Optional(</w:t>
-      </w:r>
-      <w:r>
-        <w:rPr>
-          <w:rFonts w:ascii="Courier New" w:eastAsia="Times New Roman" w:hAnsi="Courier New" w:cs="Courier New"/>
-          <w:color w:val="8888C6"/>
-          <w:sz w:val="20"/>
-          <w:szCs w:val="20"/>
-          <w:lang w:val="en-US" w:eastAsia="ru-RU"/>
-        </w:rPr>
-        <w:t>str</w:t>
-      </w:r>
-      <w:r>
-        <w:rPr>
-          <w:rFonts w:ascii="Courier New" w:eastAsia="Times New Roman" w:hAnsi="Courier New" w:cs="Courier New"/>
-          <w:color w:val="A9B7C6"/>
-          <w:sz w:val="20"/>
-          <w:szCs w:val="20"/>
-          <w:lang w:val="en-US" w:eastAsia="ru-RU"/>
-        </w:rPr>
-        <w:t>)</w:t>
-      </w:r>
-      <w:r>
-        <w:rPr>
-          <w:rFonts w:ascii="Courier New" w:eastAsia="Times New Roman" w:hAnsi="Courier New" w:cs="Courier New"/>
-          <w:color w:val="A9B7C6"/>
-          <w:sz w:val="20"/>
-          <w:szCs w:val="20"/>
-          <w:lang w:val="en-US" w:eastAsia="ru-RU"/>
-        </w:rPr>
-        <w:br/>
-      </w:r>
-      <w:r>
-        <w:rPr>
-          <w:rFonts w:ascii="Courier New" w:eastAsia="Times New Roman" w:hAnsi="Courier New" w:cs="Courier New"/>
-          <w:color w:val="A9B7C6"/>
-          <w:sz w:val="20"/>
-          <w:szCs w:val="20"/>
-          <w:lang w:val="en-US" w:eastAsia="ru-RU"/>
-        </w:rPr>
-        <w:lastRenderedPageBreak/>
-        <w:t xml:space="preserve">    tags = Set(Tag)</w:t>
-      </w:r>
-      <w:r>
-        <w:rPr>
-          <w:rFonts w:ascii="Courier New" w:eastAsia="Times New Roman" w:hAnsi="Courier New" w:cs="Courier New"/>
-          <w:color w:val="A9B7C6"/>
-          <w:sz w:val="20"/>
-          <w:szCs w:val="20"/>
-          <w:lang w:val="en-US" w:eastAsia="ru-RU"/>
-        </w:rPr>
-        <w:br/>
-        <w:t xml:space="preserve">    </w:t>
-      </w:r>
-      <w:proofErr w:type="spellStart"/>
-      <w:r>
-        <w:rPr>
-          <w:rFonts w:ascii="Courier New" w:eastAsia="Times New Roman" w:hAnsi="Courier New" w:cs="Courier New"/>
-          <w:color w:val="A9B7C6"/>
-          <w:sz w:val="20"/>
-          <w:szCs w:val="20"/>
-          <w:lang w:val="en-US" w:eastAsia="ru-RU"/>
-        </w:rPr>
-        <w:t>list_products</w:t>
-      </w:r>
-      <w:proofErr w:type="spellEnd"/>
-      <w:r>
-        <w:rPr>
-          <w:rFonts w:ascii="Courier New" w:eastAsia="Times New Roman" w:hAnsi="Courier New" w:cs="Courier New"/>
-          <w:color w:val="A9B7C6"/>
-          <w:sz w:val="20"/>
-          <w:szCs w:val="20"/>
-          <w:lang w:val="en-US" w:eastAsia="ru-RU"/>
-        </w:rPr>
-        <w:t xml:space="preserve"> = Set(</w:t>
-      </w:r>
-      <w:r>
-        <w:rPr>
-          <w:rFonts w:ascii="Courier New" w:eastAsia="Times New Roman" w:hAnsi="Courier New" w:cs="Courier New"/>
-          <w:color w:val="6A8759"/>
-          <w:sz w:val="20"/>
-          <w:szCs w:val="20"/>
-          <w:lang w:val="en-US" w:eastAsia="ru-RU"/>
-        </w:rPr>
-        <w:t>'</w:t>
-      </w:r>
-      <w:proofErr w:type="spellStart"/>
-      <w:r>
-        <w:rPr>
-          <w:rFonts w:ascii="Courier New" w:eastAsia="Times New Roman" w:hAnsi="Courier New" w:cs="Courier New"/>
-          <w:color w:val="6A8759"/>
-          <w:sz w:val="20"/>
-          <w:szCs w:val="20"/>
-          <w:lang w:val="en-US" w:eastAsia="ru-RU"/>
-        </w:rPr>
-        <w:t>List_product</w:t>
-      </w:r>
-      <w:proofErr w:type="spellEnd"/>
-      <w:r>
-        <w:rPr>
-          <w:rFonts w:ascii="Courier New" w:eastAsia="Times New Roman" w:hAnsi="Courier New" w:cs="Courier New"/>
-          <w:color w:val="6A8759"/>
-          <w:sz w:val="20"/>
-          <w:szCs w:val="20"/>
-          <w:lang w:val="en-US" w:eastAsia="ru-RU"/>
-        </w:rPr>
-        <w:t>'</w:t>
-      </w:r>
-      <w:r>
-        <w:rPr>
-          <w:rFonts w:ascii="Courier New" w:eastAsia="Times New Roman" w:hAnsi="Courier New" w:cs="Courier New"/>
-          <w:color w:val="A9B7C6"/>
-          <w:sz w:val="20"/>
-          <w:szCs w:val="20"/>
-          <w:lang w:val="en-US" w:eastAsia="ru-RU"/>
-        </w:rPr>
-        <w:t>)</w:t>
-      </w:r>
-      <w:r>
-        <w:rPr>
-          <w:rFonts w:ascii="Courier New" w:eastAsia="Times New Roman" w:hAnsi="Courier New" w:cs="Courier New"/>
-          <w:color w:val="A9B7C6"/>
-          <w:sz w:val="20"/>
-          <w:szCs w:val="20"/>
-          <w:lang w:val="en-US" w:eastAsia="ru-RU"/>
+          <w:lang w:val="en-US"/>
         </w:rPr>
         <w:br/>
         <w:t xml:space="preserve">    incomes = Set(</w:t>
       </w:r>
       <w:r>
         <w:rPr>
-          <w:rFonts w:ascii="Courier New" w:eastAsia="Times New Roman" w:hAnsi="Courier New" w:cs="Courier New"/>
           <w:color w:val="6A8759"/>
-          <w:sz w:val="20"/>
-          <w:szCs w:val="20"/>
-          <w:lang w:val="en-US" w:eastAsia="ru-RU"/>
+          <w:lang w:val="en-US"/>
         </w:rPr>
         <w:t>'Income'</w:t>
       </w:r>
       <w:r>
         <w:rPr>
-          <w:rFonts w:ascii="Courier New" w:eastAsia="Times New Roman" w:hAnsi="Courier New" w:cs="Courier New"/>
           <w:color w:val="A9B7C6"/>
-          <w:sz w:val="20"/>
-          <w:szCs w:val="20"/>
-          <w:lang w:val="en-US" w:eastAsia="ru-RU"/>
+          <w:lang w:val="en-US"/>
         </w:rPr>
         <w:t>)</w:t>
       </w:r>
       <w:r>
         <w:rPr>
-          <w:rFonts w:ascii="Courier New" w:eastAsia="Times New Roman" w:hAnsi="Courier New" w:cs="Courier New"/>
           <w:color w:val="A9B7C6"/>
-          <w:sz w:val="20"/>
-          <w:szCs w:val="20"/>
-          <w:lang w:val="en-US" w:eastAsia="ru-RU"/>
+          <w:lang w:val="en-US"/>
         </w:rPr>
         <w:br/>
         <w:t xml:space="preserve">    buys = Set(</w:t>
       </w:r>
       <w:r>
         <w:rPr>
-          <w:rFonts w:ascii="Courier New" w:eastAsia="Times New Roman" w:hAnsi="Courier New" w:cs="Courier New"/>
           <w:color w:val="6A8759"/>
-          <w:sz w:val="20"/>
-          <w:szCs w:val="20"/>
-          <w:lang w:val="en-US" w:eastAsia="ru-RU"/>
+          <w:lang w:val="en-US"/>
         </w:rPr>
         <w:t>'Buy'</w:t>
       </w:r>
       <w:r>
         <w:rPr>
-          <w:rFonts w:ascii="Courier New" w:eastAsia="Times New Roman" w:hAnsi="Courier New" w:cs="Courier New"/>
           <w:color w:val="A9B7C6"/>
-          <w:sz w:val="20"/>
-          <w:szCs w:val="20"/>
-          <w:lang w:val="en-US" w:eastAsia="ru-RU"/>
+          <w:lang w:val="en-US"/>
         </w:rPr>
         <w:t>)</w:t>
       </w:r>
@@ -2158,6 +2041,56 @@
       <w:r>
         <w:t xml:space="preserve">, м, куб) </w:t>
       </w:r>
+      <w:r>
+        <w:t xml:space="preserve"> </w:t>
+      </w:r>
+      <w:bookmarkStart w:id="1" w:name="_Hlk116040244"/>
+      <w:r>
+        <w:t xml:space="preserve">(&lt;&gt;; </w:t>
+      </w:r>
+      <w:r>
+        <w:rPr>
+          <w:lang w:val="en-US"/>
+        </w:rPr>
+        <w:t>kg</w:t>
+      </w:r>
+      <w:r>
+        <w:t>;</w:t>
+      </w:r>
+      <w:r>
+        <w:t xml:space="preserve"> </w:t>
+      </w:r>
+      <w:r>
+        <w:rPr>
+          <w:lang w:val="en-US"/>
+        </w:rPr>
+        <w:t>pcs</w:t>
+      </w:r>
+      <w:r>
+        <w:t xml:space="preserve">; </w:t>
+      </w:r>
+      <w:r>
+        <w:rPr>
+          <w:lang w:val="en-US"/>
+        </w:rPr>
+        <w:t>m</w:t>
+      </w:r>
+      <w:r>
+        <w:t xml:space="preserve">; </w:t>
+      </w:r>
+      <w:r>
+        <w:rPr>
+          <w:lang w:val="en-US"/>
+        </w:rPr>
+        <w:t>m</w:t>
+      </w:r>
+      <w:r>
+        <w:t>3</w:t>
+      </w:r>
+      <w:bookmarkEnd w:id="1"/>
+      <w:r>
+        <w:t>)</w:t>
+      </w:r>
     </w:p>
     <w:p>
       <w:pPr>
@@ -2183,6 +2116,275 @@
         <w:t>Кнопка «Фото»</w:t>
       </w:r>
     </w:p>
+    <w:p>
+      <w:pPr>
+        <w:rPr>
+          <w:lang w:val="en-US"/>
+        </w:rPr>
+      </w:pPr>
+      <w:r>
+        <w:rPr>
+          <w:lang w:val="en-US"/>
+        </w:rPr>
+        <w:t xml:space="preserve">2 </w:t>
+      </w:r>
+      <w:r>
+        <w:rPr>
+          <w:lang w:val="en-US"/>
+        </w:rPr>
+        <w:t>type</w:t>
+      </w:r>
+      <w:r>
+        <w:rPr>
+          <w:lang w:val="en-US"/>
+        </w:rPr>
+        <w:t xml:space="preserve"> </w:t>
+      </w:r>
+      <w:r>
+        <w:rPr>
+          <w:lang w:val="en-US"/>
+        </w:rPr>
+        <w:t>cards</w:t>
+      </w:r>
+      <w:r>
+        <w:rPr>
+          <w:lang w:val="en-US"/>
+        </w:rPr>
+        <w:t xml:space="preserve"> </w:t>
+      </w:r>
+      <w:r>
+        <w:rPr>
+          <w:i/>
+          <w:iCs/>
+          <w:highlight w:val="lightGray"/>
+          <w:lang w:val="en-US"/>
+        </w:rPr>
+        <w:t>New-product</w:t>
+      </w:r>
+      <w:r>
+        <w:rPr>
+          <w:lang w:val="en-US"/>
+        </w:rPr>
+        <w:t xml:space="preserve"> </w:t>
+      </w:r>
+      <w:r>
+        <w:rPr>
+          <w:lang w:val="en-US"/>
+        </w:rPr>
+        <w:t xml:space="preserve">and </w:t>
+      </w:r>
+      <w:r>
+        <w:rPr>
+          <w:i/>
+          <w:iCs/>
+          <w:highlight w:val="lightGray"/>
+          <w:lang w:val="en-US"/>
+        </w:rPr>
+        <w:t>C</w:t>
+      </w:r>
+      <w:r>
+        <w:rPr>
+          <w:i/>
+          <w:iCs/>
+          <w:highlight w:val="lightGray"/>
+          <w:lang w:val="en-US"/>
+        </w:rPr>
+        <w:t>ard</w:t>
+      </w:r>
+      <w:r>
+        <w:rPr>
+          <w:i/>
+          <w:iCs/>
+          <w:highlight w:val="lightGray"/>
+          <w:lang w:val="en-US"/>
+        </w:rPr>
+        <w:t>-</w:t>
+      </w:r>
+      <w:r>
+        <w:rPr>
+          <w:i/>
+          <w:iCs/>
+          <w:highlight w:val="lightGray"/>
+          <w:lang w:val="en-US"/>
+        </w:rPr>
+        <w:t>product</w:t>
+      </w:r>
+      <w:r>
+        <w:rPr>
+          <w:lang w:val="en-US"/>
+        </w:rPr>
+        <w:t xml:space="preserve"> </w:t>
+      </w:r>
+      <w:r>
+        <w:rPr>
+          <w:lang w:val="en-US"/>
+        </w:rPr>
+        <w:t xml:space="preserve"> </w:t>
+      </w:r>
+      <w:r>
+        <w:rPr>
+          <w:lang w:val="en-US"/>
+        </w:rPr>
+        <w:br/>
+      </w:r>
+      <w:r>
+        <w:rPr>
+          <w:lang w:val="en-US"/>
+        </w:rPr>
+        <w:t>_</w:t>
+      </w:r>
+      <w:proofErr w:type="spellStart"/>
+      <w:r>
+        <w:rPr>
+          <w:lang w:val="en-US"/>
+        </w:rPr>
+        <w:t>newproduct_on_start</w:t>
+      </w:r>
+      <w:proofErr w:type="spellEnd"/>
+      <w:r>
+        <w:rPr>
+          <w:lang w:val="en-US"/>
+        </w:rPr>
+        <w:t xml:space="preserve"> / </w:t>
+      </w:r>
+      <w:r>
+        <w:rPr>
+          <w:lang w:val="en-US"/>
+        </w:rPr>
+        <w:t>_</w:t>
+      </w:r>
+      <w:proofErr w:type="spellStart"/>
+      <w:r>
+        <w:rPr>
+          <w:lang w:val="en-US"/>
+        </w:rPr>
+        <w:t>newproduct_on_</w:t>
+      </w:r>
+      <w:r>
+        <w:rPr>
+          <w:lang w:val="en-US"/>
+        </w:rPr>
+        <w:t>input</w:t>
+      </w:r>
+      <w:proofErr w:type="spellEnd"/>
+      <w:r>
+        <w:rPr>
+          <w:lang w:val="en-US"/>
+        </w:rPr>
+        <w:t xml:space="preserve"> &amp; </w:t>
+      </w:r>
+      <w:r>
+        <w:rPr>
+          <w:lang w:val="en-US"/>
+        </w:rPr>
+        <w:t xml:space="preserve">_ </w:t>
+      </w:r>
+      <w:proofErr w:type="spellStart"/>
+      <w:r>
+        <w:rPr>
+          <w:lang w:val="en-US"/>
+        </w:rPr>
+        <w:t>cardproduct</w:t>
+      </w:r>
+      <w:r>
+        <w:rPr>
+          <w:lang w:val="en-US"/>
+        </w:rPr>
+        <w:t>_on_start</w:t>
+      </w:r>
+      <w:proofErr w:type="spellEnd"/>
+      <w:r>
+        <w:rPr>
+          <w:lang w:val="en-US"/>
+        </w:rPr>
+        <w:t xml:space="preserve"> / </w:t>
+      </w:r>
+      <w:r>
+        <w:rPr>
+          <w:lang w:val="en-US"/>
+        </w:rPr>
+        <w:t xml:space="preserve">_ </w:t>
+      </w:r>
+      <w:proofErr w:type="spellStart"/>
+      <w:r>
+        <w:rPr>
+          <w:lang w:val="en-US"/>
+        </w:rPr>
+        <w:t>cardproduct</w:t>
+      </w:r>
+      <w:r>
+        <w:rPr>
+          <w:lang w:val="en-US"/>
+        </w:rPr>
+        <w:t>_on_</w:t>
+      </w:r>
+      <w:r>
+        <w:rPr>
+          <w:lang w:val="en-US"/>
+        </w:rPr>
+        <w:t>input</w:t>
+      </w:r>
+      <w:proofErr w:type="spellEnd"/>
+    </w:p>
+    <w:p>
+      <w:pPr>
+        <w:pStyle w:val="a3"/>
+        <w:ind w:left="0"/>
+      </w:pPr>
+      <w:r>
+        <w:rPr>
+          <w:lang w:val="en-US"/>
+        </w:rPr>
+        <w:t>button</w:t>
+      </w:r>
+      <w:r>
+        <w:t xml:space="preserve"> </w:t>
+      </w:r>
+      <w:r>
+        <w:rPr>
+          <w:lang w:val="en-US"/>
+        </w:rPr>
+        <w:t>OK</w:t>
+      </w:r>
+      <w:r>
+        <w:t xml:space="preserve"> </w:t>
+      </w:r>
+      <w:proofErr w:type="spellStart"/>
+      <w:r>
+        <w:rPr>
+          <w:lang w:val="en-US"/>
+        </w:rPr>
+        <w:t>btn</w:t>
+      </w:r>
+      <w:proofErr w:type="spellEnd"/>
+      <w:r>
+        <w:t>_</w:t>
+      </w:r>
+      <w:r>
+        <w:rPr>
+          <w:lang w:val="en-US"/>
+        </w:rPr>
+        <w:t>save</w:t>
+      </w:r>
+      <w:r>
+        <w:t>_</w:t>
+      </w:r>
+      <w:proofErr w:type="spellStart"/>
+      <w:r>
+        <w:rPr>
+          <w:lang w:val="en-US"/>
+        </w:rPr>
+        <w:t>newproduct</w:t>
+      </w:r>
+      <w:proofErr w:type="spellEnd"/>
+      <w:r>
+        <w:t xml:space="preserve"> </w:t>
+      </w:r>
+      <w:r>
+        <w:t xml:space="preserve"> - добавить новый товар</w:t>
+      </w:r>
+    </w:p>
+    <w:p/>
     <w:p>
       <w:r>
         <w:t xml:space="preserve">Доступные действия: </w:t>
@@ -4083,7 +4285,6 @@
     <w:basedOn w:val="a"/>
     <w:link w:val="HTML0"/>
     <w:uiPriority w:val="99"/>
-    <w:semiHidden/>
     <w:unhideWhenUsed/>
     <w:rsid w:val="00133B5B"/>
     <w:pPr>
@@ -4119,7 +4320,6 @@
     <w:basedOn w:val="a0"/>
     <w:link w:val="HTML"/>
     <w:uiPriority w:val="99"/>
-    <w:semiHidden/>
     <w:rsid w:val="00133B5B"/>
     <w:rPr>
       <w:rFonts w:ascii="Courier New" w:eastAsia="Times New Roman" w:hAnsi="Courier New" w:cs="Courier New"/>

</xml_diff>

<commit_message>
step6 before change DB
</commit_message>
<xml_diff>
--- a/SUI Учет поставок.docx
+++ b/SUI Учет поставок.docx
@@ -3,6 +3,7 @@
 <w:document xmlns:wpc="http://schemas.microsoft.com/office/word/2010/wordprocessingCanvas" xmlns:cx="http://schemas.microsoft.com/office/drawing/2014/chartex" xmlns:cx1="http://schemas.microsoft.com/office/drawing/2015/9/8/chartex" xmlns:cx2="http://schemas.microsoft.com/office/drawing/2015/10/21/chartex" xmlns:cx3="http://schemas.microsoft.com/office/drawing/2016/5/9/chartex" xmlns:cx4="http://schemas.microsoft.com/office/drawing/2016/5/10/chartex" xmlns:cx5="http://schemas.microsoft.com/office/drawing/2016/5/11/chartex" xmlns:cx6="http://schemas.microsoft.com/office/drawing/2016/5/12/chartex" xmlns:cx7="http://schemas.microsoft.com/office/drawing/2016/5/13/chartex" xmlns:cx8="http://schemas.microsoft.com/office/drawing/2016/5/14/chartex" xmlns:mc="http://schemas.openxmlformats.org/markup-compatibility/2006" xmlns:aink="http://schemas.microsoft.com/office/drawing/2016/ink" xmlns:am3d="http://schemas.microsoft.com/office/drawing/2017/model3d" xmlns:o="urn:schemas-microsoft-com:office:office" xmlns:oel="http://schemas.microsoft.com/office/2019/extlst" xmlns:r="http://schemas.openxmlformats.org/officeDocument/2006/relationships" xmlns:m="http://schemas.openxmlformats.org/officeDocument/2006/math" xmlns:v="urn:schemas-microsoft-com:vml" xmlns:wp14="http://schemas.microsoft.com/office/word/2010/wordprocessingDrawing" xmlns:wp="http://schemas.openxmlformats.org/drawingml/2006/wordprocessingDrawing" xmlns:w10="urn:schemas-microsoft-com:office:word" xmlns:w="http://schemas.openxmlformats.org/wordprocessingml/2006/main" xmlns:w14="http://schemas.microsoft.com/office/word/2010/wordml" xmlns:w15="http://schemas.microsoft.com/office/word/2012/wordml" xmlns:w16cex="http://schemas.microsoft.com/office/word/2018/wordml/cex" xmlns:w16cid="http://schemas.microsoft.com/office/word/2016/wordml/cid" xmlns:w16="http://schemas.microsoft.com/office/word/2018/wordml" xmlns:w16sdtdh="http://schemas.microsoft.com/office/word/2020/wordml/sdtdatahash" xmlns:w16se="http://schemas.microsoft.com/office/word/2015/wordml/symex" xmlns:wpg="http://schemas.microsoft.com/office/word/2010/wordprocessingGroup" xmlns:wpi="http://schemas.microsoft.com/office/word/2010/wordprocessingInk" xmlns:wne="http://schemas.microsoft.com/office/word/2006/wordml" xmlns:wps="http://schemas.microsoft.com/office/word/2010/wordprocessingShape" mc:Ignorable="w14 w15 w16se w16cid w16 w16cex w16sdtdh wp14">
   <w:body>
     <w:p>
+      <w:proofErr w:type="spellStart"/>
       <w:r>
         <w:rPr>
           <w:rFonts w:ascii="Arial" w:hAnsi="Arial" w:cs="Arial"/>
@@ -11,9 +12,8 @@
           <w:szCs w:val="21"/>
           <w:shd w:val="clear" w:color="auto" w:fill="EDEFF0"/>
         </w:rPr>
-        <w:t xml:space="preserve">Ваша кандидатура показалась нам интересной. Наша компания занимается продажей AUTOID оборудования (терминалы и планшеты сбора данных, принтеры для маркировки и т.п.), а также разрабатываем программное обеспечение под них. Сейчас мы хотим выйти на рынок с новым конструктором мобильных приложений для автоматизации бизнеса. Большая часть наших устройств реализована на базе </w:t>
-      </w:r>
-      <w:proofErr w:type="spellStart"/>
+        <w:t>З</w:t>
+      </w:r>
       <w:r>
         <w:rPr>
           <w:rFonts w:ascii="Arial" w:hAnsi="Arial" w:cs="Arial"/>
@@ -22,7 +22,7 @@
           <w:szCs w:val="21"/>
           <w:shd w:val="clear" w:color="auto" w:fill="EDEFF0"/>
         </w:rPr>
-        <w:t>Android</w:t>
+        <w:t>Ваша</w:t>
       </w:r>
       <w:proofErr w:type="spellEnd"/>
       <w:r>
@@ -33,7 +33,7 @@
           <w:szCs w:val="21"/>
           <w:shd w:val="clear" w:color="auto" w:fill="EDEFF0"/>
         </w:rPr>
-        <w:t xml:space="preserve">. Нам в команду нужен специалист с опытом разработки на </w:t>
+        <w:t xml:space="preserve"> кандидатура показалась нам интересной. Наша компания занимается продажей AUTOID оборудования (терминалы и планшеты сбора данных, принтеры для маркировки и т.п.), а также разрабатываем программное обеспечение под них. Сейчас мы хотим выйти на рынок с новым конструктором мобильных приложений для автоматизации бизнеса. Большая часть наших устройств реализована на базе </w:t>
       </w:r>
       <w:proofErr w:type="spellStart"/>
       <w:r>
@@ -55,7 +55,7 @@
           <w:szCs w:val="21"/>
           <w:shd w:val="clear" w:color="auto" w:fill="EDEFF0"/>
         </w:rPr>
-        <w:t xml:space="preserve"> и Python. Сильным преимуществом будет опыт программирования в 1С. Какие навыки и опыт вам понадобятся: JSON Python SQL, </w:t>
+        <w:t xml:space="preserve">. Нам в команду нужен специалист с опытом разработки на </w:t>
       </w:r>
       <w:proofErr w:type="spellStart"/>
       <w:r>
@@ -66,7 +66,7 @@
           <w:szCs w:val="21"/>
           <w:shd w:val="clear" w:color="auto" w:fill="EDEFF0"/>
         </w:rPr>
-        <w:t>SQLite</w:t>
+        <w:t>Android</w:t>
       </w:r>
       <w:proofErr w:type="spellEnd"/>
       <w:r>
@@ -77,7 +77,7 @@
           <w:szCs w:val="21"/>
           <w:shd w:val="clear" w:color="auto" w:fill="EDEFF0"/>
         </w:rPr>
-        <w:t xml:space="preserve"> </w:t>
+        <w:t xml:space="preserve"> и Python. Сильным преимуществом будет опыт программирования в 1С. Какие навыки и опыт вам понадобятся: JSON Python SQL, </w:t>
       </w:r>
       <w:proofErr w:type="spellStart"/>
       <w:r>
@@ -88,7 +88,7 @@
           <w:szCs w:val="21"/>
           <w:shd w:val="clear" w:color="auto" w:fill="EDEFF0"/>
         </w:rPr>
-        <w:t>PostgreSQL</w:t>
+        <w:t>SQLite</w:t>
       </w:r>
       <w:proofErr w:type="spellEnd"/>
       <w:r>
@@ -99,7 +99,7 @@
           <w:szCs w:val="21"/>
           <w:shd w:val="clear" w:color="auto" w:fill="EDEFF0"/>
         </w:rPr>
-        <w:t xml:space="preserve"> c </w:t>
+        <w:t xml:space="preserve"> </w:t>
       </w:r>
       <w:proofErr w:type="spellStart"/>
       <w:r>
@@ -110,7 +110,7 @@
           <w:szCs w:val="21"/>
           <w:shd w:val="clear" w:color="auto" w:fill="EDEFF0"/>
         </w:rPr>
-        <w:t>Rest</w:t>
+        <w:t>PostgreSQL</w:t>
       </w:r>
       <w:proofErr w:type="spellEnd"/>
       <w:r>
@@ -121,7 +121,41 @@
           <w:szCs w:val="21"/>
           <w:shd w:val="clear" w:color="auto" w:fill="EDEFF0"/>
         </w:rPr>
-        <w:t xml:space="preserve"> API Предлагаем ознакомиться с тестовым заданием, если готовы его выполнить, пожалуйста напишите об этом, так как на исполнение дается от 2-4 дней. Тестовое задание: </w:t>
+        <w:t xml:space="preserve"> c </w:t>
+      </w:r>
+      <w:proofErr w:type="spellStart"/>
+      <w:proofErr w:type="gramStart"/>
+      <w:r>
+        <w:rPr>
+          <w:rFonts w:ascii="Arial" w:hAnsi="Arial" w:cs="Arial"/>
+          <w:color w:val="303233"/>
+          <w:sz w:val="21"/>
+          <w:szCs w:val="21"/>
+          <w:shd w:val="clear" w:color="auto" w:fill="EDEFF0"/>
+        </w:rPr>
+        <w:t>Rest</w:t>
+      </w:r>
+      <w:proofErr w:type="spellEnd"/>
+      <w:r>
+        <w:rPr>
+          <w:rFonts w:ascii="Arial" w:hAnsi="Arial" w:cs="Arial"/>
+          <w:color w:val="303233"/>
+          <w:sz w:val="21"/>
+          <w:szCs w:val="21"/>
+          <w:shd w:val="clear" w:color="auto" w:fill="EDEFF0"/>
+        </w:rPr>
+        <w:t xml:space="preserve"> API </w:t>
+      </w:r>
+      <w:proofErr w:type="gramEnd"/>
+      <w:r>
+        <w:rPr>
+          <w:rFonts w:ascii="Arial" w:hAnsi="Arial" w:cs="Arial"/>
+          <w:color w:val="303233"/>
+          <w:sz w:val="21"/>
+          <w:szCs w:val="21"/>
+          <w:shd w:val="clear" w:color="auto" w:fill="EDEFF0"/>
+        </w:rPr>
+        <w:t xml:space="preserve">Предлагаем ознакомиться с тестовым заданием, если готовы его выполнить, пожалуйста напишите об этом, так как на исполнение дается от 2-4 дней. Тестовое задание: </w:t>
       </w:r>
       <w:hyperlink r:id="rId5" w:tgtFrame="_blank" w:history="1">
         <w:r>
@@ -819,6 +853,7 @@
         </w:rPr>
         <w:t xml:space="preserve"> / </w:t>
       </w:r>
+      <w:proofErr w:type="gramStart"/>
       <w:r>
         <w:t>Ввода</w:t>
       </w:r>
@@ -835,6 +870,7 @@
         <w:t>_</w:t>
       </w:r>
       <w:proofErr w:type="spellStart"/>
+      <w:proofErr w:type="gramEnd"/>
       <w:r>
         <w:rPr>
           <w:lang w:val="en-US"/>
@@ -1166,6 +1202,42 @@
       <w:r>
         <w:t>2.1 Список документов поступления</w:t>
       </w:r>
+      <w:r>
+        <w:t xml:space="preserve"> </w:t>
+      </w:r>
+      <w:r>
+        <w:rPr>
+          <w:lang w:val="en-US"/>
+        </w:rPr>
+        <w:t>List</w:t>
+      </w:r>
+      <w:r>
+        <w:t>_</w:t>
+      </w:r>
+      <w:r>
+        <w:rPr>
+          <w:lang w:val="en-US"/>
+        </w:rPr>
+        <w:t>income</w:t>
+      </w:r>
+      <w:r>
+        <w:t xml:space="preserve"> + </w:t>
+      </w:r>
+      <w:r>
+        <w:rPr>
+          <w:lang w:val="en-US"/>
+        </w:rPr>
+        <w:t>New</w:t>
+      </w:r>
+      <w:r>
+        <w:t>_</w:t>
+      </w:r>
+      <w:r>
+        <w:rPr>
+          <w:lang w:val="en-US"/>
+        </w:rPr>
+        <w:t>income</w:t>
+      </w:r>
     </w:p>
     <w:p>
       <w:r>
@@ -1222,6 +1294,15 @@
         <w:lastRenderedPageBreak/>
         <w:t>2.1.1 Документ поступления</w:t>
       </w:r>
+      <w:r>
+        <w:t xml:space="preserve"> </w:t>
+      </w:r>
+      <w:r>
+        <w:rPr>
+          <w:lang w:val="en-US"/>
+        </w:rPr>
+        <w:t>Income</w:t>
+      </w:r>
     </w:p>
     <w:p>
       <w:r>
@@ -1450,6 +1531,7 @@
         </w:rPr>
         <w:t>_</w:t>
       </w:r>
+      <w:proofErr w:type="gramStart"/>
       <w:r>
         <w:rPr>
           <w:lang w:val="en-US"/>
@@ -1462,6 +1544,7 @@
         </w:rPr>
         <w:t xml:space="preserve"> ;</w:t>
       </w:r>
+      <w:proofErr w:type="gramEnd"/>
       <w:r>
         <w:rPr>
           <w:lang w:val="en-US"/>
@@ -1503,6 +1586,7 @@
         </w:rPr>
         <w:t xml:space="preserve"> / </w:t>
       </w:r>
+      <w:proofErr w:type="gramStart"/>
       <w:r>
         <w:t>Ввода</w:t>
       </w:r>
@@ -1513,6 +1597,7 @@
         <w:t xml:space="preserve">  _</w:t>
       </w:r>
       <w:proofErr w:type="spellStart"/>
+      <w:proofErr w:type="gramEnd"/>
       <w:r>
         <w:rPr>
           <w:lang w:val="en-US"/>
@@ -1715,7 +1800,7 @@
         </w:rPr>
         <w:t>Product(</w:t>
       </w:r>
-      <w:proofErr w:type="spellStart"/>
+      <w:proofErr w:type="gramStart"/>
       <w:r>
         <w:rPr>
           <w:color w:val="A9B7C6"/>
@@ -1723,7 +1808,7 @@
         </w:rPr>
         <w:t>db.Entity</w:t>
       </w:r>
-      <w:proofErr w:type="spellEnd"/>
+      <w:proofErr w:type="gramEnd"/>
       <w:r>
         <w:rPr>
           <w:color w:val="A9B7C6"/>
@@ -1737,64 +1822,92 @@
           <w:lang w:val="en-US"/>
         </w:rPr>
         <w:br/>
-        <w:t xml:space="preserve">    id = </w:t>
-      </w:r>
-      <w:proofErr w:type="spellStart"/>
+        <w:t xml:space="preserve">    id = PrimaryKey(</w:t>
+      </w:r>
+      <w:r>
+        <w:rPr>
+          <w:color w:val="8888C6"/>
+          <w:lang w:val="en-US"/>
+        </w:rPr>
+        <w:t>int</w:t>
+      </w:r>
+      <w:r>
+        <w:rPr>
+          <w:color w:val="CC7832"/>
+          <w:lang w:val="en-US"/>
+        </w:rPr>
+        <w:t xml:space="preserve">, </w:t>
+      </w:r>
+      <w:r>
+        <w:rPr>
+          <w:color w:val="AA4926"/>
+          <w:lang w:val="en-US"/>
+        </w:rPr>
+        <w:t>auto</w:t>
+      </w:r>
       <w:r>
         <w:rPr>
           <w:color w:val="A9B7C6"/>
           <w:lang w:val="en-US"/>
         </w:rPr>
-        <w:t>PrimaryKey</w:t>
-      </w:r>
-      <w:proofErr w:type="spellEnd"/>
+        <w:t>=</w:t>
+      </w:r>
+      <w:r>
+        <w:rPr>
+          <w:color w:val="CC7832"/>
+          <w:lang w:val="en-US"/>
+        </w:rPr>
+        <w:t>True</w:t>
+      </w:r>
       <w:r>
         <w:rPr>
           <w:color w:val="A9B7C6"/>
           <w:lang w:val="en-US"/>
         </w:rPr>
-        <w:t>(</w:t>
+        <w:t>)</w:t>
+      </w:r>
+      <w:r>
+        <w:rPr>
+          <w:color w:val="A9B7C6"/>
+          <w:lang w:val="en-US"/>
+        </w:rPr>
+        <w:br/>
+        <w:t xml:space="preserve">    Name = Optional(</w:t>
       </w:r>
       <w:r>
         <w:rPr>
           <w:color w:val="8888C6"/>
           <w:lang w:val="en-US"/>
         </w:rPr>
-        <w:t>int</w:t>
-      </w:r>
-      <w:r>
-        <w:rPr>
-          <w:color w:val="CC7832"/>
-          <w:lang w:val="en-US"/>
-        </w:rPr>
-        <w:t xml:space="preserve">, </w:t>
-      </w:r>
-      <w:r>
-        <w:rPr>
-          <w:color w:val="AA4926"/>
-          <w:lang w:val="en-US"/>
-        </w:rPr>
-        <w:t>auto</w:t>
+        <w:t>str</w:t>
       </w:r>
       <w:r>
         <w:rPr>
           <w:color w:val="A9B7C6"/>
           <w:lang w:val="en-US"/>
         </w:rPr>
-        <w:t>=</w:t>
-      </w:r>
-      <w:r>
-        <w:rPr>
-          <w:color w:val="CC7832"/>
-          <w:lang w:val="en-US"/>
-        </w:rPr>
-        <w:t>True</w:t>
+        <w:t>)</w:t>
       </w:r>
       <w:r>
         <w:rPr>
           <w:color w:val="A9B7C6"/>
           <w:lang w:val="en-US"/>
         </w:rPr>
+        <w:br/>
+        <w:t xml:space="preserve">    Partnumber = Optional(</w:t>
+      </w:r>
+      <w:r>
+        <w:rPr>
+          <w:color w:val="8888C6"/>
+          <w:lang w:val="en-US"/>
+        </w:rPr>
+        <w:t>str</w:t>
+      </w:r>
+      <w:r>
+        <w:rPr>
+          <w:color w:val="A9B7C6"/>
+          <w:lang w:val="en-US"/>
+        </w:rPr>
         <w:t>)</w:t>
       </w:r>
       <w:r>
@@ -1803,135 +1916,51 @@
           <w:lang w:val="en-US"/>
         </w:rPr>
         <w:br/>
-        <w:t xml:space="preserve">   </w:t>
       </w:r>
       <w:r>
         <w:rPr>
           <w:color w:val="A9B7C6"/>
           <w:lang w:val="en-US"/>
         </w:rPr>
-        <w:t xml:space="preserve"> </w:t>
-      </w:r>
-      <w:proofErr w:type="spellStart"/>
+        <w:lastRenderedPageBreak/>
+        <w:t xml:space="preserve">    Measure = Optional(</w:t>
+      </w:r>
+      <w:r>
+        <w:rPr>
+          <w:color w:val="8888C6"/>
+          <w:lang w:val="en-US"/>
+        </w:rPr>
+        <w:t>str</w:t>
+      </w:r>
       <w:r>
         <w:rPr>
           <w:color w:val="A9B7C6"/>
           <w:lang w:val="en-US"/>
         </w:rPr>
-        <w:t>Partnumber</w:t>
-      </w:r>
-      <w:proofErr w:type="spellEnd"/>
+        <w:t>)</w:t>
+      </w:r>
       <w:r>
         <w:rPr>
           <w:color w:val="A9B7C6"/>
           <w:lang w:val="en-US"/>
         </w:rPr>
-        <w:t xml:space="preserve"> </w:t>
+        <w:br/>
+        <w:t xml:space="preserve">    tags = Set(Tag)</w:t>
       </w:r>
       <w:r>
         <w:rPr>
           <w:color w:val="A9B7C6"/>
           <w:lang w:val="en-US"/>
         </w:rPr>
-        <w:t>= Optional(</w:t>
-      </w:r>
-      <w:r>
-        <w:rPr>
-          <w:color w:val="8888C6"/>
-          <w:lang w:val="en-US"/>
-        </w:rPr>
-        <w:t>str</w:t>
-      </w:r>
-      <w:r>
-        <w:rPr>
-          <w:color w:val="A9B7C6"/>
-          <w:lang w:val="en-US"/>
-        </w:rPr>
-        <w:t>)</w:t>
-      </w:r>
-      <w:r>
-        <w:rPr>
-          <w:color w:val="A9B7C6"/>
-          <w:lang w:val="en-US"/>
-        </w:rPr>
         <w:br/>
-        <w:t xml:space="preserve">    Measure = Optional(</w:t>
-      </w:r>
-      <w:r>
-        <w:rPr>
-          <w:color w:val="8888C6"/>
-          <w:lang w:val="en-US"/>
-        </w:rPr>
-        <w:t>str</w:t>
-      </w:r>
-      <w:r>
-        <w:rPr>
-          <w:color w:val="A9B7C6"/>
-          <w:lang w:val="en-US"/>
-        </w:rPr>
-        <w:t>)</w:t>
-      </w:r>
-      <w:r>
-        <w:rPr>
-          <w:color w:val="A9B7C6"/>
-          <w:lang w:val="en-US"/>
-        </w:rPr>
-        <w:br/>
-      </w:r>
-      <w:r>
-        <w:rPr>
-          <w:color w:val="A9B7C6"/>
-          <w:lang w:val="en-US"/>
-        </w:rPr>
-        <w:lastRenderedPageBreak/>
-        <w:t xml:space="preserve">    tags = Set(Tag)</w:t>
-      </w:r>
-      <w:r>
-        <w:rPr>
-          <w:color w:val="A9B7C6"/>
-          <w:lang w:val="en-US"/>
-        </w:rPr>
-        <w:br/>
-        <w:t xml:space="preserve">    </w:t>
-      </w:r>
-      <w:proofErr w:type="spellStart"/>
-      <w:r>
-        <w:rPr>
-          <w:color w:val="A9B7C6"/>
-          <w:lang w:val="en-US"/>
-        </w:rPr>
-        <w:t>list_products</w:t>
-      </w:r>
-      <w:proofErr w:type="spellEnd"/>
-      <w:r>
-        <w:rPr>
-          <w:color w:val="A9B7C6"/>
-          <w:lang w:val="en-US"/>
-        </w:rPr>
-        <w:t xml:space="preserve"> = Set(</w:t>
+        <w:t xml:space="preserve">    list_products = Set(</w:t>
       </w:r>
       <w:r>
         <w:rPr>
           <w:color w:val="6A8759"/>
           <w:lang w:val="en-US"/>
         </w:rPr>
-        <w:t>'</w:t>
-      </w:r>
-      <w:proofErr w:type="spellStart"/>
-      <w:r>
-        <w:rPr>
-          <w:color w:val="6A8759"/>
-          <w:lang w:val="en-US"/>
-        </w:rPr>
-        <w:t>List_product</w:t>
-      </w:r>
-      <w:proofErr w:type="spellEnd"/>
-      <w:r>
-        <w:rPr>
-          <w:color w:val="6A8759"/>
-          <w:lang w:val="en-US"/>
-        </w:rPr>
-        <w:t>'</w:t>
+        <w:t>'List_product'</w:t>
       </w:r>
       <w:r>
         <w:rPr>
@@ -2039,14 +2068,22 @@
       </w:r>
       <w:proofErr w:type="spellEnd"/>
       <w:r>
-        <w:t xml:space="preserve">, м, куб) </w:t>
+        <w:t xml:space="preserve">, м, </w:t>
+      </w:r>
+      <w:proofErr w:type="gramStart"/>
+      <w:r>
+        <w:t xml:space="preserve">куб) </w:t>
       </w:r>
       <w:r>
         <w:t xml:space="preserve"> </w:t>
       </w:r>
       <w:bookmarkStart w:id="1" w:name="_Hlk116040244"/>
       <w:r>
-        <w:t xml:space="preserve">(&lt;&gt;; </w:t>
+        <w:t>(</w:t>
+      </w:r>
+      <w:proofErr w:type="gramEnd"/>
+      <w:r>
+        <w:t xml:space="preserve">&lt;&gt;; </w:t>
       </w:r>
       <w:r>
         <w:rPr>
@@ -2370,6 +2407,7 @@
         <w:t>_</w:t>
       </w:r>
       <w:proofErr w:type="spellStart"/>
+      <w:proofErr w:type="gramStart"/>
       <w:r>
         <w:rPr>
           <w:lang w:val="en-US"/>
@@ -2381,7 +2419,11 @@
         <w:t xml:space="preserve"> </w:t>
       </w:r>
       <w:r>
-        <w:t xml:space="preserve"> - добавить новый товар</w:t>
+        <w:t xml:space="preserve"> -</w:t>
+      </w:r>
+      <w:proofErr w:type="gramEnd"/>
+      <w:r>
+        <w:t xml:space="preserve"> добавить новый товар</w:t>
       </w:r>
     </w:p>
     <w:p/>

</xml_diff>